<commit_message>
changed decoding part in docu
</commit_message>
<xml_diff>
--- a/documentation.docx
+++ b/documentation.docx
@@ -123,14 +123,7 @@
           <w:rFonts w:ascii="Arial" w:hAnsi="Arial" w:cs="Arial"/>
           <w:lang w:val="en-US"/>
         </w:rPr>
-        <w:t xml:space="preserve">Kaldi has a long and very detailed </w:t>
-      </w:r>
-      <w:r>
-        <w:rPr>
-          <w:rFonts w:ascii="Arial" w:hAnsi="Arial" w:cs="Arial"/>
-          <w:lang w:val="en-US"/>
-        </w:rPr>
-        <w:t>documentation but is way harder to use than the models of the big companies</w:t>
+        <w:t>Kaldi has a long and very detailed documentation but is way harder to use than the models of the big companies</w:t>
       </w:r>
     </w:p>
     <w:p>
@@ -230,14 +223,7 @@
           <w:rFonts w:ascii="Arial" w:hAnsi="Arial" w:cs="Arial"/>
           <w:lang w:val="en-US"/>
         </w:rPr>
-        <w:t xml:space="preserve"> – Needed for Data preparation, </w:t>
-      </w:r>
-      <w:r>
-        <w:rPr>
-          <w:rFonts w:ascii="Arial" w:hAnsi="Arial" w:cs="Arial"/>
-          <w:lang w:val="en-US"/>
-        </w:rPr>
-        <w:t>even though a lot of that is described here</w:t>
+        <w:t xml:space="preserve"> – Needed for Data preparation, even though a lot of that is described here</w:t>
       </w:r>
     </w:p>
     <w:p>
@@ -307,14 +293,7 @@
           <w:rFonts w:ascii="Arial" w:hAnsi="Arial" w:cs="Arial"/>
           <w:lang w:val="en-US"/>
         </w:rPr>
-        <w:t>Kaldi is very low-level and so you will</w:t>
-      </w:r>
-      <w:r>
-        <w:rPr>
-          <w:rFonts w:ascii="Arial" w:hAnsi="Arial" w:cs="Arial"/>
-          <w:lang w:val="en-US"/>
-        </w:rPr>
-        <w:t xml:space="preserve"> probably get in touch with phonemes, frames and all the speech-relevant features very quickly anyway</w:t>
+        <w:t>Kaldi is very low-level and so you will probably get in touch with phonemes, frames and all the speech-relevant features very quickly anyway</w:t>
       </w:r>
     </w:p>
     <w:p>
@@ -334,14 +313,7 @@
           <w:rFonts w:ascii="Arial" w:hAnsi="Arial" w:cs="Arial"/>
           <w:lang w:val="en-US"/>
         </w:rPr>
-        <w:t xml:space="preserve">I built higher-level interfaces that are documented later under the points “Train a model” and </w:t>
-      </w:r>
-      <w:r>
-        <w:rPr>
-          <w:rFonts w:ascii="Arial" w:hAnsi="Arial" w:cs="Arial"/>
-          <w:lang w:val="en-US"/>
-        </w:rPr>
-        <w:t>“Transcribing your own audio data with a built model”</w:t>
+        <w:t>I built higher-level interfaces that are documented later under the points “Train a model” and “Transcribing your own audio data with a built model”</w:t>
       </w:r>
     </w:p>
     <w:p>
@@ -362,14 +334,7 @@
           <w:rFonts w:ascii="Arial" w:hAnsi="Arial" w:cs="Arial"/>
           <w:lang w:val="en-US"/>
         </w:rPr>
-        <w:t xml:space="preserve">This </w:t>
-      </w:r>
-      <w:r>
-        <w:rPr>
-          <w:rFonts w:ascii="Arial" w:hAnsi="Arial" w:cs="Arial"/>
-          <w:lang w:val="en-US"/>
-        </w:rPr>
-        <w:t>chapter should be a small, very rudimentary introduction to speech-recognition</w:t>
+        <w:t>This chapter should be a small, very rudimentary introduction to speech-recognition</w:t>
       </w:r>
     </w:p>
     <w:p>
@@ -583,16 +548,7 @@
           <w:bCs/>
           <w:lang w:val="en-US"/>
         </w:rPr>
-        <w:t xml:space="preserve">3.: a dictionary which contains exactly those phonetic </w:t>
-      </w:r>
-      <w:r>
-        <w:rPr>
-          <w:rFonts w:ascii="Arial" w:hAnsi="Arial" w:cs="Arial"/>
-          <w:b/>
-          <w:bCs/>
-          <w:lang w:val="en-US"/>
-        </w:rPr>
-        <w:t>representations of words</w:t>
+        <w:t>3.: a dictionary which contains exactly those phonetic representations of words</w:t>
       </w:r>
     </w:p>
     <w:p>
@@ -648,15 +604,7 @@
             <w:rFonts w:ascii="Arial" w:hAnsi="Arial" w:cs="Arial"/>
             <w:lang w:val="en-US"/>
           </w:rPr>
-          <w:t>http</w:t>
-        </w:r>
-        <w:r>
-          <w:rPr>
-            <w:rStyle w:val="Internetlink"/>
-            <w:rFonts w:ascii="Arial" w:hAnsi="Arial" w:cs="Arial"/>
-            <w:lang w:val="en-US"/>
-          </w:rPr>
-          <w:t>://ltdata1.informatik.uni-hamburg.de/kaldi_tuda_de/german-speechdata-package-v2.tar.gz</w:t>
+          <w:t>http://ltdata1.informatik.uni-hamburg.de/kaldi_tuda_de/german-speechdata-package-v2.tar.gz</w:t>
         </w:r>
       </w:hyperlink>
       <w:r>
@@ -695,14 +643,7 @@
           <w:rFonts w:ascii="Arial" w:hAnsi="Arial" w:cs="Arial"/>
           <w:lang w:val="en-US"/>
         </w:rPr>
-        <w:t>Kaldi is able to train Gaussian-Mixture-Models (GMMs) in combination with Hidden-Markov-Models and also DNNs instead of the GM</w:t>
-      </w:r>
-      <w:r>
-        <w:rPr>
-          <w:rFonts w:ascii="Arial" w:hAnsi="Arial" w:cs="Arial"/>
-          <w:lang w:val="en-US"/>
-        </w:rPr>
-        <w:t>Ms</w:t>
+        <w:t>Kaldi is able to train Gaussian-Mixture-Models (GMMs) in combination with Hidden-Markov-Models and also DNNs instead of the GMMs</w:t>
       </w:r>
     </w:p>
     <w:p>
@@ -779,8 +720,21 @@
           <w:u w:val="none"/>
           <w:lang w:val="en-US"/>
         </w:rPr>
-        <w:t>For the TUDA-example I trie</w:t>
-      </w:r>
+        <w:t xml:space="preserve">For the TUDA-example I tried training the DNN with the given local/run_dnn.sh-script and also with the scripts in local/online which both didn't work out. </w:t>
+      </w:r>
+    </w:p>
+    <w:p>
+      <w:pPr>
+        <w:pStyle w:val="Listenabsatz"/>
+        <w:numPr>
+          <w:ilvl w:val="0"/>
+          <w:numId w:val="1"/>
+        </w:numPr>
+        <w:spacing w:line="360" w:lineRule="auto"/>
+        <w:rPr>
+          <w:lang w:val="en-US"/>
+        </w:rPr>
+      </w:pPr>
       <w:r>
         <w:rPr>
           <w:rStyle w:val="Internetlink"/>
@@ -789,8 +743,52 @@
           <w:u w:val="none"/>
           <w:lang w:val="en-US"/>
         </w:rPr>
-        <w:t xml:space="preserve">d training the DNN with the given local/run_dnn.sh-script and also with the scripts in local/online which both didn't work out. </w:t>
-      </w:r>
+        <w:t xml:space="preserve">Anyway the results are not probable to be a lot better (for the </w:t>
+      </w:r>
+      <w:proofErr w:type="spellStart"/>
+      <w:r>
+        <w:rPr>
+          <w:rStyle w:val="Internetlink"/>
+          <w:rFonts w:ascii="Arial" w:hAnsi="Arial" w:cs="Arial"/>
+          <w:color w:val="00000A"/>
+          <w:u w:val="none"/>
+          <w:lang w:val="en-US"/>
+        </w:rPr>
+        <w:t>tuda</w:t>
+      </w:r>
+      <w:proofErr w:type="spellEnd"/>
+      <w:r>
+        <w:rPr>
+          <w:rStyle w:val="Internetlink"/>
+          <w:rFonts w:ascii="Arial" w:hAnsi="Arial" w:cs="Arial"/>
+          <w:color w:val="00000A"/>
+          <w:u w:val="none"/>
+          <w:lang w:val="en-US"/>
+        </w:rPr>
+        <w:t>-speech-corpus the GMM-HMM-model gets a WER of 20 % while the WER of the DNN is 19%)</w:t>
+      </w:r>
+    </w:p>
+    <w:p>
+      <w:pPr>
+        <w:pStyle w:val="Listenabsatz"/>
+        <w:spacing w:line="360" w:lineRule="auto"/>
+        <w:rPr>
+          <w:rStyle w:val="Internetlink"/>
+          <w:rFonts w:ascii="Arial" w:hAnsi="Arial" w:cs="Arial"/>
+          <w:color w:val="00000A"/>
+          <w:u w:val="none"/>
+          <w:lang w:val="en-US"/>
+        </w:rPr>
+      </w:pPr>
+    </w:p>
+    <w:p>
+      <w:pPr>
+        <w:spacing w:line="360" w:lineRule="auto"/>
+        <w:rPr>
+          <w:rFonts w:ascii="Arial" w:hAnsi="Arial" w:cs="Arial"/>
+          <w:lang w:val="en-US"/>
+        </w:rPr>
+      </w:pPr>
     </w:p>
     <w:p>
       <w:pPr>
@@ -806,68 +804,27 @@
       </w:pPr>
       <w:r>
         <w:rPr>
-          <w:rStyle w:val="Internetlink"/>
-          <w:rFonts w:ascii="Arial" w:hAnsi="Arial" w:cs="Arial"/>
-          <w:color w:val="00000A"/>
-          <w:u w:val="none"/>
-          <w:lang w:val="en-US"/>
-        </w:rPr>
-        <w:t xml:space="preserve">Anyway the results are not probable to be a lot better (for the </w:t>
-      </w:r>
-      <w:proofErr w:type="spellStart"/>
-      <w:r>
-        <w:rPr>
-          <w:rStyle w:val="Internetlink"/>
-          <w:rFonts w:ascii="Arial" w:hAnsi="Arial" w:cs="Arial"/>
-          <w:color w:val="00000A"/>
-          <w:u w:val="none"/>
-          <w:lang w:val="en-US"/>
-        </w:rPr>
-        <w:t>tuda</w:t>
-      </w:r>
-      <w:proofErr w:type="spellEnd"/>
-      <w:r>
-        <w:rPr>
-          <w:rStyle w:val="Internetlink"/>
-          <w:rFonts w:ascii="Arial" w:hAnsi="Arial" w:cs="Arial"/>
-          <w:color w:val="00000A"/>
-          <w:u w:val="none"/>
-          <w:lang w:val="en-US"/>
-        </w:rPr>
-        <w:t>-speech-corpus the GMM-HMM-model gets a WER of 20 % while t</w:t>
-      </w:r>
-      <w:r>
-        <w:rPr>
-          <w:rStyle w:val="Internetlink"/>
-          <w:rFonts w:ascii="Arial" w:hAnsi="Arial" w:cs="Arial"/>
-          <w:color w:val="00000A"/>
-          <w:u w:val="none"/>
-          <w:lang w:val="en-US"/>
-        </w:rPr>
-        <w:t>he WER of the DNN is 19%)</w:t>
-      </w:r>
-    </w:p>
-    <w:p>
-      <w:pPr>
-        <w:pStyle w:val="Listenabsatz"/>
-        <w:spacing w:line="360" w:lineRule="auto"/>
-        <w:rPr>
-          <w:rStyle w:val="Internetlink"/>
-          <w:rFonts w:ascii="Arial" w:hAnsi="Arial" w:cs="Arial"/>
-          <w:color w:val="00000A"/>
-          <w:u w:val="none"/>
-          <w:lang w:val="en-US"/>
-        </w:rPr>
-      </w:pPr>
-    </w:p>
-    <w:p>
-      <w:pPr>
-        <w:spacing w:line="360" w:lineRule="auto"/>
-        <w:rPr>
-          <w:rFonts w:ascii="Arial" w:hAnsi="Arial" w:cs="Arial"/>
-          <w:lang w:val="en-US"/>
-        </w:rPr>
-      </w:pPr>
+          <w:rFonts w:ascii="Arial" w:hAnsi="Arial" w:cs="Arial"/>
+          <w:lang w:val="en-US"/>
+        </w:rPr>
+        <w:t xml:space="preserve">Set up of Kaldi is automated in the </w:t>
+      </w:r>
+      <w:proofErr w:type="spellStart"/>
+      <w:r>
+        <w:rPr>
+          <w:rFonts w:ascii="Arial" w:hAnsi="Arial" w:cs="Arial"/>
+          <w:lang w:val="en-US"/>
+        </w:rPr>
+        <w:t>Dockerfile</w:t>
+      </w:r>
+      <w:proofErr w:type="spellEnd"/>
+      <w:r>
+        <w:rPr>
+          <w:rFonts w:ascii="Arial" w:hAnsi="Arial" w:cs="Arial"/>
+          <w:lang w:val="en-US"/>
+        </w:rPr>
+        <w:t xml:space="preserve"> </w:t>
+      </w:r>
     </w:p>
     <w:p>
       <w:pPr>
@@ -878,42 +835,6 @@
         </w:numPr>
         <w:spacing w:line="360" w:lineRule="auto"/>
         <w:rPr>
-          <w:lang w:val="en-US"/>
-        </w:rPr>
-      </w:pPr>
-      <w:r>
-        <w:rPr>
-          <w:rFonts w:ascii="Arial" w:hAnsi="Arial" w:cs="Arial"/>
-          <w:lang w:val="en-US"/>
-        </w:rPr>
-        <w:t xml:space="preserve">Set up of Kaldi is automated in the </w:t>
-      </w:r>
-      <w:proofErr w:type="spellStart"/>
-      <w:r>
-        <w:rPr>
-          <w:rFonts w:ascii="Arial" w:hAnsi="Arial" w:cs="Arial"/>
-          <w:lang w:val="en-US"/>
-        </w:rPr>
-        <w:t>Dockerfile</w:t>
-      </w:r>
-      <w:proofErr w:type="spellEnd"/>
-      <w:r>
-        <w:rPr>
-          <w:rFonts w:ascii="Arial" w:hAnsi="Arial" w:cs="Arial"/>
-          <w:lang w:val="en-US"/>
-        </w:rPr>
-        <w:t xml:space="preserve"> </w:t>
-      </w:r>
-    </w:p>
-    <w:p>
-      <w:pPr>
-        <w:pStyle w:val="Listenabsatz"/>
-        <w:numPr>
-          <w:ilvl w:val="0"/>
-          <w:numId w:val="1"/>
-        </w:numPr>
-        <w:spacing w:line="360" w:lineRule="auto"/>
-        <w:rPr>
           <w:rFonts w:ascii="Arial" w:hAnsi="Arial" w:cs="Arial"/>
           <w:lang w:val="en-US"/>
         </w:rPr>
@@ -1042,14 +963,7 @@
           <w:rFonts w:ascii="Arial" w:hAnsi="Arial" w:cs="Arial"/>
           <w:lang w:val="en-US"/>
         </w:rPr>
-        <w:t xml:space="preserve">a </w:t>
-      </w:r>
-      <w:r>
-        <w:rPr>
-          <w:rFonts w:ascii="Arial" w:hAnsi="Arial" w:cs="Arial"/>
-          <w:lang w:val="en-US"/>
-        </w:rPr>
-        <w:t xml:space="preserve">model basically consists of a </w:t>
+        <w:t xml:space="preserve">a model basically consists of a </w:t>
       </w:r>
       <w:proofErr w:type="spellStart"/>
       <w:r>
@@ -1133,15 +1047,7 @@
           <w:b/>
           <w:lang w:val="en-US"/>
         </w:rPr>
-        <w:t xml:space="preserve"> and would</w:t>
-      </w:r>
-      <w:r>
-        <w:rPr>
-          <w:rFonts w:ascii="Arial" w:hAnsi="Arial" w:cs="Arial"/>
-          <w:b/>
-          <w:lang w:val="en-US"/>
-        </w:rPr>
-        <w:t xml:space="preserve"> hence lose our models because we </w:t>
+        <w:t xml:space="preserve"> and would hence lose our models because we </w:t>
       </w:r>
       <w:proofErr w:type="spellStart"/>
       <w:r>
@@ -1265,14 +1171,7 @@
           <w:rFonts w:ascii="Arial" w:hAnsi="Arial" w:cs="Arial"/>
           <w:lang w:val="en-US"/>
         </w:rPr>
-        <w:t>every model contains an s5-directory in which all parts</w:t>
-      </w:r>
-      <w:r>
-        <w:rPr>
-          <w:rFonts w:ascii="Arial" w:hAnsi="Arial" w:cs="Arial"/>
-          <w:lang w:val="en-US"/>
-        </w:rPr>
-        <w:t xml:space="preserve"> of the model are located</w:t>
+        <w:t>every model contains an s5-directory in which all parts of the model are located</w:t>
       </w:r>
     </w:p>
     <w:p>
@@ -1307,14 +1206,7 @@
           <w:rFonts w:ascii="Arial" w:hAnsi="Arial" w:cs="Arial"/>
           <w:lang w:val="en-US"/>
         </w:rPr>
-        <w:t xml:space="preserve"> since the numbers already differed in the example of TUDA (16 and 5) I decided to also use more cores for the training than for the testing) (3</w:t>
-      </w:r>
-      <w:r>
-        <w:rPr>
-          <w:rFonts w:ascii="Arial" w:hAnsi="Arial" w:cs="Arial"/>
-          <w:lang w:val="en-US"/>
-        </w:rPr>
-        <w:t xml:space="preserve">0 : 10) </w:t>
+        <w:t xml:space="preserve"> since the numbers already differed in the example of TUDA (16 and 5) I decided to also use more cores for the training than for the testing) (30 : 10) </w:t>
       </w:r>
     </w:p>
     <w:p>
@@ -1458,14 +1350,7 @@
           <w:rFonts w:ascii="Arial" w:hAnsi="Arial" w:cs="Arial"/>
           <w:lang w:val="en-US"/>
         </w:rPr>
-        <w:t xml:space="preserve">It also downloads the language model and </w:t>
-      </w:r>
-      <w:r>
-        <w:rPr>
-          <w:rFonts w:ascii="Arial" w:hAnsi="Arial" w:cs="Arial"/>
-          <w:lang w:val="en-US"/>
-        </w:rPr>
-        <w:t>dictionary so if you want to make changes to these parts you need to fork my skeleton-repo (</w:t>
+        <w:t>It also downloads the language model and dictionary so if you want to make changes to these parts you need to fork my skeleton-repo (</w:t>
       </w:r>
       <w:hyperlink r:id="rId10">
         <w:r>
@@ -1509,16 +1394,7 @@
           <w:szCs w:val="32"/>
           <w:lang w:val="en-US"/>
         </w:rPr>
-        <w:t>Dockerfi</w:t>
-      </w:r>
-      <w:r>
-        <w:rPr>
-          <w:rFonts w:ascii="Arial" w:hAnsi="Arial" w:cs="Arial"/>
-          <w:sz w:val="32"/>
-          <w:szCs w:val="32"/>
-          <w:lang w:val="en-US"/>
-        </w:rPr>
-        <w:t>le</w:t>
+        <w:t>Dockerfile</w:t>
       </w:r>
       <w:proofErr w:type="spellEnd"/>
       <w:r>
@@ -1624,14 +1500,7 @@
           <w:rFonts w:ascii="Arial" w:hAnsi="Arial" w:cs="Arial"/>
           <w:lang w:val="en-US"/>
         </w:rPr>
-        <w:t xml:space="preserve"> (described later under the chapter “Mary”) and the Kaldi Interface that I developed for easi</w:t>
-      </w:r>
-      <w:r>
-        <w:rPr>
-          <w:rFonts w:ascii="Arial" w:hAnsi="Arial" w:cs="Arial"/>
-          <w:lang w:val="en-US"/>
-        </w:rPr>
-        <w:t>er training and decoding.</w:t>
+        <w:t xml:space="preserve"> (described later under the chapter “Mary”) and the Kaldi Interface that I developed for easier training and decoding.</w:t>
       </w:r>
     </w:p>
     <w:p>
@@ -1883,21 +1752,7 @@
           <w:rFonts w:ascii="Arial" w:hAnsi="Arial" w:cs="Arial"/>
           <w:lang w:val="en-US"/>
         </w:rPr>
-        <w:t>-containe</w:t>
-      </w:r>
-      <w:r>
-        <w:rPr>
-          <w:rFonts w:ascii="Arial" w:hAnsi="Arial" w:cs="Arial"/>
-          <w:lang w:val="en-US"/>
-        </w:rPr>
-        <w:t>r. The complete structure of how the data-directory on the Host-system should look like can be found in the chapter Train a model</w:t>
-      </w:r>
-      <w:r>
-        <w:rPr>
-          <w:rFonts w:ascii="Arial" w:hAnsi="Arial" w:cs="Arial"/>
-          <w:lang w:val="en-US"/>
-        </w:rPr>
-        <w:t xml:space="preserve"> – How the </w:t>
+        <w:t xml:space="preserve">-container. The complete structure of how the data-directory on the Host-system should look like can be found in the chapter Train a model – How the </w:t>
       </w:r>
       <w:proofErr w:type="spellStart"/>
       <w:r>
@@ -1975,15 +1830,7 @@
           <w:lang w:val="en-US"/>
         </w:rPr>
         <w:lastRenderedPageBreak/>
-        <w:t>First you need data, that you then mount int</w:t>
-      </w:r>
-      <w:r>
-        <w:rPr>
-          <w:rFonts w:ascii="Arial" w:hAnsi="Arial" w:cs="Arial"/>
-          <w:szCs w:val="28"/>
-          <w:lang w:val="en-US"/>
-        </w:rPr>
-        <w:t xml:space="preserve">o the </w:t>
+        <w:t xml:space="preserve">First you need data, that you then mount into the </w:t>
       </w:r>
       <w:proofErr w:type="spellStart"/>
       <w:r>
@@ -2074,15 +1921,7 @@
           <w:szCs w:val="28"/>
           <w:lang w:val="en-US"/>
         </w:rPr>
-        <w:t xml:space="preserve"> if you want to use these data you can skip the data-preparation-part in the following → the data are </w:t>
-      </w:r>
-      <w:r>
-        <w:rPr>
-          <w:rFonts w:ascii="Arial" w:hAnsi="Arial" w:cs="Arial"/>
-          <w:szCs w:val="28"/>
-          <w:lang w:val="en-US"/>
-        </w:rPr>
-        <w:t>located in the data/</w:t>
+        <w:t xml:space="preserve"> if you want to use these data you can skip the data-preparation-part in the following → the data are located in the data/</w:t>
       </w:r>
       <w:proofErr w:type="spellStart"/>
       <w:r>
@@ -2193,15 +2032,7 @@
           <w:szCs w:val="28"/>
           <w:lang w:val="en-US"/>
         </w:rPr>
-        <w:t>Everything is done in utteran</w:t>
-      </w:r>
-      <w:r>
-        <w:rPr>
-          <w:rFonts w:ascii="Arial" w:hAnsi="Arial" w:cs="Arial"/>
-          <w:szCs w:val="28"/>
-          <w:lang w:val="en-US"/>
-        </w:rPr>
-        <w:t>ces which are ca 5 seconds long</w:t>
+        <w:t>Everything is done in utterances which are ca 5 seconds long</w:t>
       </w:r>
     </w:p>
     <w:p>
@@ -2268,15 +2099,7 @@
           <w:szCs w:val="28"/>
           <w:lang w:val="en-US"/>
         </w:rPr>
-        <w:t>Get audio data (if from vi</w:t>
-      </w:r>
-      <w:r>
-        <w:rPr>
-          <w:rFonts w:ascii="Arial" w:hAnsi="Arial" w:cs="Arial"/>
-          <w:szCs w:val="28"/>
-          <w:lang w:val="en-US"/>
-        </w:rPr>
-        <w:t xml:space="preserve">deo data, then you can modify and use /data/video-to-wav-converter.py and exchange the directory in line </w:t>
+        <w:t xml:space="preserve">Get audio data (if from video data, then you can modify and use /data/video-to-wav-converter.py and exchange the directory in line </w:t>
       </w:r>
       <w:proofErr w:type="spellStart"/>
       <w:r>
@@ -2358,15 +2181,7 @@
           <w:szCs w:val="28"/>
           <w:lang w:val="en-US"/>
         </w:rPr>
-        <w:t>Usually use this command to convert videos or audio int</w:t>
-      </w:r>
-      <w:r>
-        <w:rPr>
-          <w:rFonts w:ascii="Arial" w:hAnsi="Arial" w:cs="Arial"/>
-          <w:szCs w:val="28"/>
-          <w:lang w:val="en-US"/>
-        </w:rPr>
-        <w:t>o correct format</w:t>
+        <w:t>Usually use this command to convert videos or audio into correct format</w:t>
       </w:r>
     </w:p>
     <w:p>
@@ -2600,15 +2415,7 @@
           <w:szCs w:val="28"/>
           <w:lang w:val="en-US"/>
         </w:rPr>
-        <w:t>Must include</w:t>
-      </w:r>
-      <w:r>
-        <w:rPr>
-          <w:rFonts w:ascii="Arial" w:hAnsi="Arial" w:cs="Arial"/>
-          <w:szCs w:val="28"/>
-          <w:lang w:val="en-US"/>
-        </w:rPr>
-        <w:t xml:space="preserve"> all the tags</w:t>
+        <w:t>Must include all the tags</w:t>
       </w:r>
     </w:p>
     <w:p>
@@ -3002,15 +2809,7 @@
           <w:i/>
           <w:szCs w:val="28"/>
         </w:rPr>
-        <w:t>&gt;Verformung durch</w:t>
-      </w:r>
-      <w:r>
-        <w:rPr>
-          <w:rFonts w:ascii="Arial" w:hAnsi="Arial" w:cs="Arial"/>
-          <w:i/>
-          <w:szCs w:val="28"/>
-        </w:rPr>
-        <w:t xml:space="preserve"> die Probe hindurch.&lt;/</w:t>
+        <w:t>&gt;Verformung durch die Probe hindurch.&lt;/</w:t>
       </w:r>
       <w:proofErr w:type="spellStart"/>
       <w:r>
@@ -3349,15 +3148,7 @@
           <w:szCs w:val="28"/>
           <w:lang w:val="en-US"/>
         </w:rPr>
-        <w:t>For TIB-AV-transcriptions I wrote a script that extracts the important info</w:t>
-      </w:r>
-      <w:r>
-        <w:rPr>
-          <w:rFonts w:ascii="Arial" w:hAnsi="Arial" w:cs="Arial"/>
-          <w:szCs w:val="28"/>
-          <w:lang w:val="en-US"/>
-        </w:rPr>
-        <w:t xml:space="preserve">rmation from the given XML and adds the other necessary </w:t>
+        <w:t xml:space="preserve">For TIB-AV-transcriptions I wrote a script that extracts the important information from the given XML and adds the other necessary </w:t>
       </w:r>
       <w:proofErr w:type="spellStart"/>
       <w:r>
@@ -3507,15 +3298,7 @@
           <w:szCs w:val="28"/>
           <w:lang w:val="en-US"/>
         </w:rPr>
-        <w:t>On your Host-s</w:t>
-      </w:r>
-      <w:r>
-        <w:rPr>
-          <w:rFonts w:ascii="Arial" w:hAnsi="Arial" w:cs="Arial"/>
-          <w:szCs w:val="28"/>
-          <w:lang w:val="en-US"/>
-        </w:rPr>
-        <w:t xml:space="preserve">ystem you should have a volume named data that you mount into the top-level-directory of your </w:t>
+        <w:t xml:space="preserve">On your Host-system you should have a volume named data that you mount into the top-level-directory of your </w:t>
       </w:r>
       <w:proofErr w:type="spellStart"/>
       <w:r>
@@ -3611,15 +3394,7 @@
           <w:szCs w:val="28"/>
           <w:lang w:val="en-US"/>
         </w:rPr>
-        <w:t>This folder should contain a folder fo</w:t>
-      </w:r>
-      <w:r>
-        <w:rPr>
-          <w:rFonts w:ascii="Arial" w:hAnsi="Arial" w:cs="Arial"/>
-          <w:szCs w:val="28"/>
-          <w:lang w:val="en-US"/>
-        </w:rPr>
-        <w:t>r each model you want to train or already trained</w:t>
+        <w:t>This folder should contain a folder for each model you want to train or already trained</w:t>
       </w:r>
     </w:p>
     <w:p>
@@ -3681,15 +3456,7 @@
           <w:szCs w:val="28"/>
           <w:lang w:val="en-US"/>
         </w:rPr>
-        <w:t xml:space="preserve"> </w:t>
-      </w:r>
-      <w:r>
-        <w:rPr>
-          <w:rFonts w:ascii="Arial" w:hAnsi="Arial" w:cs="Arial"/>
-          <w:szCs w:val="28"/>
-          <w:lang w:val="en-US"/>
-        </w:rPr>
-        <w:t xml:space="preserve">where each </w:t>
+        <w:t xml:space="preserve"> where each </w:t>
       </w:r>
       <w:proofErr w:type="spellStart"/>
       <w:r>
@@ -3817,15 +3584,7 @@
           <w:szCs w:val="28"/>
           <w:lang w:val="en-US"/>
         </w:rPr>
-        <w:t xml:space="preserve"> container sh</w:t>
-      </w:r>
-      <w:r>
-        <w:rPr>
-          <w:rFonts w:ascii="Arial" w:eastAsia="Wingdings" w:hAnsi="Arial" w:cs="Arial"/>
-          <w:szCs w:val="28"/>
-          <w:lang w:val="en-US"/>
-        </w:rPr>
-        <w:t>ould look as follows:</w:t>
+        <w:t xml:space="preserve"> container should look as follows:</w:t>
       </w:r>
     </w:p>
     <w:p>
@@ -3996,15 +3755,7 @@
           <w:szCs w:val="28"/>
           <w:lang w:val="en-US"/>
         </w:rPr>
-        <w:t>train_d</w:t>
-      </w:r>
-      <w:r>
-        <w:rPr>
-          <w:rFonts w:ascii="Arial" w:hAnsi="Arial" w:cs="Arial"/>
-          <w:szCs w:val="28"/>
-          <w:lang w:val="en-US"/>
-        </w:rPr>
-        <w:t>ata</w:t>
+        <w:t>train_data</w:t>
       </w:r>
       <w:proofErr w:type="spellEnd"/>
       <w:r>
@@ -4769,8 +4520,6 @@
         </w:rPr>
         <w:t>------------------------------------------ dev/</w:t>
       </w:r>
-      <w:bookmarkStart w:id="0" w:name="_GoBack"/>
-      <w:bookmarkEnd w:id="0"/>
     </w:p>
     <w:p>
       <w:pPr>
@@ -4832,16 +4581,7 @@
           <w:szCs w:val="28"/>
           <w:lang w:val="en-US"/>
         </w:rPr>
-        <w:t>Running</w:t>
-      </w:r>
-      <w:r>
-        <w:rPr>
-          <w:rFonts w:ascii="Arial" w:hAnsi="Arial" w:cs="Arial"/>
-          <w:sz w:val="28"/>
-          <w:szCs w:val="28"/>
-          <w:lang w:val="en-US"/>
-        </w:rPr>
-        <w:t xml:space="preserve"> the training-script:</w:t>
+        <w:t>Running the training-script:</w:t>
       </w:r>
     </w:p>
     <w:p>
@@ -5029,7 +4769,7 @@
         </w:rPr>
         <w:t xml:space="preserve">:/data </w:t>
       </w:r>
-      <w:bookmarkStart w:id="1" w:name="__DdeLink__267_389892331"/>
+      <w:bookmarkStart w:id="0" w:name="__DdeLink__267_389892331"/>
       <w:r>
         <w:rPr>
           <w:rFonts w:ascii="Arial" w:hAnsi="Arial" w:cs="Arial"/>
@@ -5039,7 +4779,7 @@
         </w:rPr>
         <w:t>/kaldi_interface/</w:t>
       </w:r>
-      <w:bookmarkEnd w:id="1"/>
+      <w:bookmarkEnd w:id="0"/>
       <w:r>
         <w:rPr>
           <w:rFonts w:ascii="Arial" w:hAnsi="Arial" w:cs="Arial"/>
@@ -5077,8 +4817,9 @@
           <w:bCs/>
           <w:lang w:val="en-US"/>
         </w:rPr>
-        <w:t>path_to_d</w:t>
-      </w:r>
+        <w:t>path_to_data_dir</w:t>
+      </w:r>
+      <w:proofErr w:type="spellEnd"/>
       <w:r>
         <w:rPr>
           <w:rFonts w:ascii="Arial" w:hAnsi="Arial" w:cs="Arial"/>
@@ -5086,9 +4827,39 @@
           <w:bCs/>
           <w:lang w:val="en-US"/>
         </w:rPr>
-        <w:t>ata_dir</w:t>
-      </w:r>
-      <w:proofErr w:type="spellEnd"/>
+        <w:t>] [utterance-postfix]</w:t>
+      </w:r>
+    </w:p>
+    <w:p>
+      <w:pPr>
+        <w:pStyle w:val="Listenabsatz"/>
+        <w:spacing w:line="360" w:lineRule="auto"/>
+        <w:rPr>
+          <w:rFonts w:ascii="Arial" w:hAnsi="Arial" w:cs="Arial"/>
+          <w:lang w:val="en-US"/>
+        </w:rPr>
+      </w:pPr>
+    </w:p>
+    <w:p>
+      <w:pPr>
+        <w:pStyle w:val="Listenabsatz"/>
+        <w:numPr>
+          <w:ilvl w:val="0"/>
+          <w:numId w:val="1"/>
+        </w:numPr>
+        <w:spacing w:line="360" w:lineRule="auto"/>
+        <w:rPr>
+          <w:rFonts w:ascii="Arial" w:hAnsi="Arial" w:cs="Arial"/>
+          <w:lang w:val="en-US"/>
+        </w:rPr>
+      </w:pPr>
+      <w:r>
+        <w:rPr>
+          <w:rFonts w:ascii="Arial" w:hAnsi="Arial" w:cs="Arial"/>
+          <w:lang w:val="en-US"/>
+        </w:rPr>
+        <w:t xml:space="preserve">This command will clone the baseline-model-repo, </w:t>
+      </w:r>
       <w:r>
         <w:rPr>
           <w:rFonts w:ascii="Arial" w:hAnsi="Arial" w:cs="Arial"/>
@@ -5096,18 +4867,15 @@
           <w:bCs/>
           <w:lang w:val="en-US"/>
         </w:rPr>
-        <w:t>] [utterance-postfix]</w:t>
-      </w:r>
-    </w:p>
-    <w:p>
-      <w:pPr>
-        <w:pStyle w:val="Listenabsatz"/>
-        <w:spacing w:line="360" w:lineRule="auto"/>
-        <w:rPr>
-          <w:rFonts w:ascii="Arial" w:hAnsi="Arial" w:cs="Arial"/>
-          <w:lang w:val="en-US"/>
-        </w:rPr>
-      </w:pPr>
+        <w:t>link</w:t>
+      </w:r>
+      <w:r>
+        <w:rPr>
+          <w:rFonts w:ascii="Arial" w:hAnsi="Arial" w:cs="Arial"/>
+          <w:lang w:val="en-US"/>
+        </w:rPr>
+        <w:t xml:space="preserve"> the data to the data-directory within the new model and then run the run.sh-script</w:t>
+      </w:r>
     </w:p>
     <w:p>
       <w:pPr>
@@ -5127,8 +4895,405 @@
           <w:rFonts w:ascii="Arial" w:hAnsi="Arial" w:cs="Arial"/>
           <w:lang w:val="en-US"/>
         </w:rPr>
-        <w:t xml:space="preserve">This command will clone the baseline-model-repo, </w:t>
-      </w:r>
+        <w:t>The first command expects the data (the wav-files and the xml-transcriptions) in folders within /data/models/</w:t>
+      </w:r>
+      <w:proofErr w:type="spellStart"/>
+      <w:r>
+        <w:rPr>
+          <w:rFonts w:ascii="Arial" w:hAnsi="Arial" w:cs="Arial"/>
+          <w:lang w:val="en-US"/>
+        </w:rPr>
+        <w:t>model_name</w:t>
+      </w:r>
+      <w:proofErr w:type="spellEnd"/>
+      <w:r>
+        <w:rPr>
+          <w:rFonts w:ascii="Arial" w:hAnsi="Arial" w:cs="Arial"/>
+          <w:lang w:val="en-US"/>
+        </w:rPr>
+        <w:t>/wav</w:t>
+      </w:r>
+    </w:p>
+    <w:p>
+      <w:pPr>
+        <w:pStyle w:val="Listenabsatz"/>
+        <w:numPr>
+          <w:ilvl w:val="0"/>
+          <w:numId w:val="1"/>
+        </w:numPr>
+        <w:spacing w:line="360" w:lineRule="auto"/>
+        <w:rPr>
+          <w:rFonts w:ascii="Arial" w:hAnsi="Arial" w:cs="Arial"/>
+          <w:lang w:val="en-US"/>
+        </w:rPr>
+      </w:pPr>
+      <w:r>
+        <w:rPr>
+          <w:rFonts w:ascii="Arial" w:hAnsi="Arial" w:cs="Arial"/>
+          <w:lang w:val="en-US"/>
+        </w:rPr>
+        <w:t xml:space="preserve">if you want to train models on the data of the TU Darmstadt the data, use </w:t>
+      </w:r>
+    </w:p>
+    <w:p>
+      <w:pPr>
+        <w:pStyle w:val="Listenabsatz"/>
+        <w:numPr>
+          <w:ilvl w:val="0"/>
+          <w:numId w:val="1"/>
+        </w:numPr>
+        <w:spacing w:line="360" w:lineRule="auto"/>
+        <w:rPr>
+          <w:rFonts w:ascii="Arial" w:hAnsi="Arial" w:cs="Arial"/>
+          <w:lang w:val="en-US"/>
+        </w:rPr>
+      </w:pPr>
+      <w:r>
+        <w:rPr>
+          <w:rFonts w:ascii="Arial" w:hAnsi="Arial" w:cs="Arial"/>
+          <w:lang w:val="en-US"/>
+        </w:rPr>
+        <w:t>I left you the downloaded data from TU Darmstadt within the directory /data/german-speechdata-package-v2</w:t>
+      </w:r>
+    </w:p>
+    <w:p>
+      <w:pPr>
+        <w:pStyle w:val="Listenabsatz"/>
+        <w:numPr>
+          <w:ilvl w:val="0"/>
+          <w:numId w:val="1"/>
+        </w:numPr>
+        <w:spacing w:line="360" w:lineRule="auto"/>
+        <w:rPr>
+          <w:rFonts w:ascii="Arial" w:hAnsi="Arial" w:cs="Arial"/>
+          <w:lang w:val="en-US"/>
+        </w:rPr>
+      </w:pPr>
+      <w:r>
+        <w:rPr>
+          <w:rFonts w:ascii="Arial" w:hAnsi="Arial" w:cs="Arial"/>
+          <w:lang w:val="en-US"/>
+        </w:rPr>
+        <w:t>For these data we have different microphone data so you need to specify an utterance-postfix for the microphone that you want to use</w:t>
+      </w:r>
+    </w:p>
+    <w:p>
+      <w:pPr>
+        <w:pStyle w:val="Listenabsatz"/>
+        <w:numPr>
+          <w:ilvl w:val="0"/>
+          <w:numId w:val="1"/>
+        </w:numPr>
+        <w:spacing w:line="360" w:lineRule="auto"/>
+        <w:rPr>
+          <w:rFonts w:ascii="Arial" w:hAnsi="Arial" w:cs="Arial"/>
+          <w:lang w:val="en-US"/>
+        </w:rPr>
+      </w:pPr>
+      <w:r>
+        <w:rPr>
+          <w:rFonts w:ascii="Arial" w:hAnsi="Arial" w:cs="Arial"/>
+          <w:lang w:val="en-US"/>
+        </w:rPr>
+        <w:t xml:space="preserve">available utterance-postfixes are: </w:t>
+      </w:r>
+    </w:p>
+    <w:p>
+      <w:pPr>
+        <w:pStyle w:val="Listenabsatz"/>
+        <w:numPr>
+          <w:ilvl w:val="0"/>
+          <w:numId w:val="1"/>
+        </w:numPr>
+        <w:spacing w:line="360" w:lineRule="auto"/>
+        <w:rPr>
+          <w:rFonts w:ascii="Arial" w:hAnsi="Arial" w:cs="Arial"/>
+          <w:lang w:val="en-US"/>
+        </w:rPr>
+      </w:pPr>
+      <w:r>
+        <w:rPr>
+          <w:rFonts w:ascii="Arial" w:hAnsi="Arial" w:cs="Arial"/>
+          <w:lang w:val="en-US"/>
+        </w:rPr>
+        <w:t>_Kinect-Beam</w:t>
+      </w:r>
+    </w:p>
+    <w:p>
+      <w:pPr>
+        <w:pStyle w:val="Listenabsatz"/>
+        <w:numPr>
+          <w:ilvl w:val="0"/>
+          <w:numId w:val="1"/>
+        </w:numPr>
+        <w:spacing w:line="360" w:lineRule="auto"/>
+        <w:rPr>
+          <w:rFonts w:ascii="Arial" w:hAnsi="Arial" w:cs="Arial"/>
+          <w:lang w:val="en-US"/>
+        </w:rPr>
+      </w:pPr>
+      <w:r>
+        <w:rPr>
+          <w:rFonts w:ascii="Arial" w:hAnsi="Arial" w:cs="Arial"/>
+          <w:lang w:val="en-US"/>
+        </w:rPr>
+        <w:t>_Kinect-RAW</w:t>
+      </w:r>
+    </w:p>
+    <w:p>
+      <w:pPr>
+        <w:pStyle w:val="Listenabsatz"/>
+        <w:numPr>
+          <w:ilvl w:val="0"/>
+          <w:numId w:val="1"/>
+        </w:numPr>
+        <w:spacing w:line="360" w:lineRule="auto"/>
+        <w:rPr>
+          <w:rFonts w:ascii="Arial" w:hAnsi="Arial" w:cs="Arial"/>
+          <w:lang w:val="en-US"/>
+        </w:rPr>
+      </w:pPr>
+      <w:r>
+        <w:rPr>
+          <w:rFonts w:ascii="Arial" w:hAnsi="Arial" w:cs="Arial"/>
+          <w:lang w:val="en-US"/>
+        </w:rPr>
+        <w:t>_Samson</w:t>
+      </w:r>
+    </w:p>
+    <w:p>
+      <w:pPr>
+        <w:pStyle w:val="Listenabsatz"/>
+        <w:numPr>
+          <w:ilvl w:val="0"/>
+          <w:numId w:val="1"/>
+        </w:numPr>
+        <w:spacing w:line="360" w:lineRule="auto"/>
+        <w:rPr>
+          <w:rFonts w:ascii="Arial" w:hAnsi="Arial" w:cs="Arial"/>
+          <w:lang w:val="en-US"/>
+        </w:rPr>
+      </w:pPr>
+      <w:r>
+        <w:rPr>
+          <w:rFonts w:ascii="Arial" w:hAnsi="Arial" w:cs="Arial"/>
+          <w:lang w:val="en-US"/>
+        </w:rPr>
+        <w:t>_Yamaha</w:t>
+      </w:r>
+    </w:p>
+    <w:p>
+      <w:pPr>
+        <w:pStyle w:val="Listenabsatz"/>
+        <w:numPr>
+          <w:ilvl w:val="0"/>
+          <w:numId w:val="1"/>
+        </w:numPr>
+        <w:spacing w:line="360" w:lineRule="auto"/>
+        <w:rPr>
+          <w:rFonts w:ascii="Arial" w:hAnsi="Arial" w:cs="Arial"/>
+          <w:lang w:val="en-US"/>
+        </w:rPr>
+      </w:pPr>
+      <w:r>
+        <w:rPr>
+          <w:rFonts w:ascii="Arial" w:hAnsi="Arial" w:cs="Arial"/>
+          <w:lang w:val="en-US"/>
+        </w:rPr>
+        <w:t>_</w:t>
+      </w:r>
+      <w:proofErr w:type="spellStart"/>
+      <w:r>
+        <w:rPr>
+          <w:rFonts w:ascii="Arial" w:hAnsi="Arial" w:cs="Arial"/>
+          <w:lang w:val="en-US"/>
+        </w:rPr>
+        <w:t>Realtek</w:t>
+      </w:r>
+      <w:proofErr w:type="spellEnd"/>
+    </w:p>
+    <w:p>
+      <w:pPr>
+        <w:pStyle w:val="Listenabsatz"/>
+        <w:spacing w:line="360" w:lineRule="auto"/>
+        <w:rPr>
+          <w:rFonts w:ascii="Arial" w:hAnsi="Arial" w:cs="Arial"/>
+          <w:lang w:val="en-US"/>
+        </w:rPr>
+      </w:pPr>
+    </w:p>
+    <w:p>
+      <w:pPr>
+        <w:spacing w:line="360" w:lineRule="auto"/>
+        <w:ind w:left="360"/>
+        <w:rPr>
+          <w:rFonts w:ascii="Arial" w:hAnsi="Arial" w:cs="Arial"/>
+          <w:sz w:val="28"/>
+          <w:lang w:val="en-US"/>
+        </w:rPr>
+      </w:pPr>
+      <w:r>
+        <w:rPr>
+          <w:rFonts w:ascii="Arial" w:hAnsi="Arial" w:cs="Arial"/>
+          <w:sz w:val="28"/>
+          <w:lang w:val="en-US"/>
+        </w:rPr>
+        <w:t>Mary</w:t>
+      </w:r>
+    </w:p>
+    <w:p>
+      <w:pPr>
+        <w:pStyle w:val="Listenabsatz"/>
+        <w:numPr>
+          <w:ilvl w:val="0"/>
+          <w:numId w:val="1"/>
+        </w:numPr>
+        <w:spacing w:line="360" w:lineRule="auto"/>
+        <w:rPr>
+          <w:lang w:val="en-US"/>
+        </w:rPr>
+      </w:pPr>
+      <w:r>
+        <w:rPr>
+          <w:rFonts w:ascii="Arial" w:hAnsi="Arial" w:cs="Arial"/>
+          <w:lang w:val="en-US"/>
+        </w:rPr>
+        <w:t xml:space="preserve">When training the model you need to have the Mary Text-To-Speech server running </w:t>
+      </w:r>
+    </w:p>
+    <w:p>
+      <w:pPr>
+        <w:pStyle w:val="Listenabsatz"/>
+        <w:numPr>
+          <w:ilvl w:val="0"/>
+          <w:numId w:val="1"/>
+        </w:numPr>
+        <w:spacing w:line="360" w:lineRule="auto"/>
+        <w:rPr>
+          <w:lang w:val="en-US"/>
+        </w:rPr>
+      </w:pPr>
+      <w:r>
+        <w:rPr>
+          <w:rFonts w:ascii="Arial" w:hAnsi="Arial" w:cs="Arial"/>
+          <w:lang w:val="en-US"/>
+        </w:rPr>
+        <w:t xml:space="preserve">It is started within the train.sh and the decode.sh-scripts with </w:t>
+      </w:r>
+      <w:proofErr w:type="spellStart"/>
+      <w:r>
+        <w:rPr>
+          <w:rFonts w:ascii="Arial" w:hAnsi="Arial" w:cs="Arial"/>
+          <w:lang w:val="en-US"/>
+        </w:rPr>
+        <w:t>nohup</w:t>
+      </w:r>
+      <w:proofErr w:type="spellEnd"/>
+      <w:r>
+        <w:rPr>
+          <w:rFonts w:ascii="Arial" w:hAnsi="Arial" w:cs="Arial"/>
+          <w:lang w:val="en-US"/>
+        </w:rPr>
+        <w:t xml:space="preserve"> and will be killed when the process stops</w:t>
+      </w:r>
+    </w:p>
+    <w:p>
+      <w:pPr>
+        <w:pStyle w:val="Listenabsatz"/>
+        <w:numPr>
+          <w:ilvl w:val="0"/>
+          <w:numId w:val="1"/>
+        </w:numPr>
+        <w:spacing w:line="360" w:lineRule="auto"/>
+        <w:rPr>
+          <w:lang w:val="en-US"/>
+        </w:rPr>
+      </w:pPr>
+      <w:r>
+        <w:rPr>
+          <w:rFonts w:ascii="Arial" w:hAnsi="Arial" w:cs="Arial"/>
+          <w:lang w:val="en-US"/>
+        </w:rPr>
+        <w:t xml:space="preserve">the command to start </w:t>
+      </w:r>
+      <w:proofErr w:type="spellStart"/>
+      <w:r>
+        <w:rPr>
+          <w:rFonts w:ascii="Arial" w:hAnsi="Arial" w:cs="Arial"/>
+          <w:lang w:val="en-US"/>
+        </w:rPr>
+        <w:t>mary</w:t>
+      </w:r>
+      <w:proofErr w:type="spellEnd"/>
+      <w:r>
+        <w:rPr>
+          <w:rFonts w:ascii="Arial" w:hAnsi="Arial" w:cs="Arial"/>
+          <w:lang w:val="en-US"/>
+        </w:rPr>
+        <w:t xml:space="preserve"> is </w:t>
+      </w:r>
+      <w:proofErr w:type="spellStart"/>
+      <w:r>
+        <w:rPr>
+          <w:rFonts w:ascii="Arial" w:hAnsi="Arial" w:cs="Arial"/>
+          <w:lang w:val="en-US"/>
+        </w:rPr>
+        <w:t>nohup</w:t>
+      </w:r>
+      <w:proofErr w:type="spellEnd"/>
+      <w:r>
+        <w:rPr>
+          <w:rFonts w:ascii="Arial" w:hAnsi="Arial" w:cs="Arial"/>
+          <w:lang w:val="en-US"/>
+        </w:rPr>
+        <w:t xml:space="preserve"> /opt/</w:t>
+      </w:r>
+      <w:proofErr w:type="spellStart"/>
+      <w:r>
+        <w:rPr>
+          <w:rFonts w:ascii="Arial" w:hAnsi="Arial" w:cs="Arial"/>
+          <w:lang w:val="en-US"/>
+        </w:rPr>
+        <w:t>mary</w:t>
+      </w:r>
+      <w:proofErr w:type="spellEnd"/>
+      <w:r>
+        <w:rPr>
+          <w:rFonts w:ascii="Arial" w:hAnsi="Arial" w:cs="Arial"/>
+          <w:lang w:val="en-US"/>
+        </w:rPr>
+        <w:t>/marytts-5.1.1/marytts-5.1.1/bin/</w:t>
+      </w:r>
+      <w:proofErr w:type="spellStart"/>
+      <w:r>
+        <w:rPr>
+          <w:rFonts w:ascii="Arial" w:hAnsi="Arial" w:cs="Arial"/>
+          <w:lang w:val="en-US"/>
+        </w:rPr>
+        <w:t>marytts</w:t>
+      </w:r>
+      <w:proofErr w:type="spellEnd"/>
+      <w:r>
+        <w:rPr>
+          <w:rFonts w:ascii="Arial" w:hAnsi="Arial" w:cs="Arial"/>
+          <w:lang w:val="en-US"/>
+        </w:rPr>
+        <w:t xml:space="preserve">-server &amp; </w:t>
+      </w:r>
+    </w:p>
+    <w:p>
+      <w:pPr>
+        <w:pStyle w:val="Listenabsatz"/>
+        <w:numPr>
+          <w:ilvl w:val="0"/>
+          <w:numId w:val="1"/>
+        </w:numPr>
+        <w:spacing w:line="360" w:lineRule="auto"/>
+        <w:rPr>
+          <w:lang w:val="en-US"/>
+        </w:rPr>
+      </w:pPr>
+      <w:proofErr w:type="spellStart"/>
       <w:r>
         <w:rPr>
           <w:rFonts w:ascii="Arial" w:hAnsi="Arial" w:cs="Arial"/>
@@ -5136,14 +5301,33 @@
           <w:bCs/>
           <w:lang w:val="en-US"/>
         </w:rPr>
-        <w:t>link</w:t>
-      </w:r>
-      <w:r>
-        <w:rPr>
-          <w:rFonts w:ascii="Arial" w:hAnsi="Arial" w:cs="Arial"/>
-          <w:lang w:val="en-US"/>
-        </w:rPr>
-        <w:t xml:space="preserve"> the data to the data-directory within the new model and then run the run.sh-script</w:t>
+        <w:t>MaryTTS</w:t>
+      </w:r>
+      <w:proofErr w:type="spellEnd"/>
+      <w:r>
+        <w:rPr>
+          <w:rFonts w:ascii="Arial" w:hAnsi="Arial" w:cs="Arial"/>
+          <w:b/>
+          <w:bCs/>
+          <w:lang w:val="en-US"/>
+        </w:rPr>
+        <w:t xml:space="preserve"> is used to generate phoneme entries in the phoneme dictionary for words</w:t>
+      </w:r>
+      <w:r>
+        <w:rPr>
+          <w:rFonts w:ascii="Arial" w:hAnsi="Arial" w:cs="Arial"/>
+          <w:lang w:val="en-US"/>
+        </w:rPr>
+        <w:t xml:space="preserve"> </w:t>
+      </w:r>
+      <w:r>
+        <w:rPr>
+          <w:rFonts w:ascii="Arial" w:hAnsi="Arial" w:cs="Arial"/>
+          <w:b/>
+          <w:bCs/>
+          <w:lang w:val="en-US"/>
+        </w:rPr>
+        <w:t xml:space="preserve">that are not in the dictionary yet (OOV-words = out of vector) </w:t>
       </w:r>
     </w:p>
     <w:p>
@@ -5155,39 +5339,31 @@
         </w:numPr>
         <w:spacing w:line="360" w:lineRule="auto"/>
         <w:rPr>
-          <w:rFonts w:ascii="Arial" w:hAnsi="Arial" w:cs="Arial"/>
-          <w:lang w:val="en-US"/>
-        </w:rPr>
-      </w:pPr>
-      <w:r>
-        <w:rPr>
-          <w:rFonts w:ascii="Arial" w:hAnsi="Arial" w:cs="Arial"/>
-          <w:lang w:val="en-US"/>
-        </w:rPr>
-        <w:t xml:space="preserve">The first command expects the data (the wav-files and the xml-transcriptions) in folders </w:t>
-      </w:r>
-      <w:r>
-        <w:rPr>
-          <w:rFonts w:ascii="Arial" w:hAnsi="Arial" w:cs="Arial"/>
-          <w:lang w:val="en-US"/>
-        </w:rPr>
-        <w:t>within /data/models/</w:t>
-      </w:r>
-      <w:proofErr w:type="spellStart"/>
-      <w:r>
-        <w:rPr>
-          <w:rFonts w:ascii="Arial" w:hAnsi="Arial" w:cs="Arial"/>
-          <w:lang w:val="en-US"/>
-        </w:rPr>
-        <w:t>model_name</w:t>
-      </w:r>
-      <w:proofErr w:type="spellEnd"/>
-      <w:r>
-        <w:rPr>
-          <w:rFonts w:ascii="Arial" w:hAnsi="Arial" w:cs="Arial"/>
-          <w:lang w:val="en-US"/>
-        </w:rPr>
-        <w:t>/wav</w:t>
+          <w:lang w:val="en-US"/>
+        </w:rPr>
+      </w:pPr>
+      <w:r>
+        <w:rPr>
+          <w:rFonts w:ascii="Arial" w:hAnsi="Arial" w:cs="Arial"/>
+          <w:lang w:val="en-US"/>
+        </w:rPr>
+        <w:t xml:space="preserve">Further documentation on why exactly </w:t>
+      </w:r>
+      <w:proofErr w:type="spellStart"/>
+      <w:r>
+        <w:rPr>
+          <w:rFonts w:ascii="Arial" w:hAnsi="Arial" w:cs="Arial"/>
+          <w:lang w:val="en-US"/>
+        </w:rPr>
+        <w:t>MaryTTS</w:t>
+      </w:r>
+      <w:proofErr w:type="spellEnd"/>
+      <w:r>
+        <w:rPr>
+          <w:rFonts w:ascii="Arial" w:hAnsi="Arial" w:cs="Arial"/>
+          <w:lang w:val="en-US"/>
+        </w:rPr>
+        <w:t xml:space="preserve"> is needed can be found here: https://github.com/tudarmstadt-lt/kaldi-tuda-de</w:t>
       </w:r>
     </w:p>
     <w:p>
@@ -5199,16 +5375,15 @@
         </w:numPr>
         <w:spacing w:line="360" w:lineRule="auto"/>
         <w:rPr>
-          <w:rFonts w:ascii="Arial" w:hAnsi="Arial" w:cs="Arial"/>
-          <w:lang w:val="en-US"/>
-        </w:rPr>
-      </w:pPr>
-      <w:r>
-        <w:rPr>
-          <w:rFonts w:ascii="Arial" w:hAnsi="Arial" w:cs="Arial"/>
-          <w:lang w:val="en-US"/>
-        </w:rPr>
-        <w:t xml:space="preserve">if you want to train models on the data of the TU Darmstadt the data, use </w:t>
+          <w:lang w:val="en-US"/>
+        </w:rPr>
+      </w:pPr>
+      <w:r>
+        <w:rPr>
+          <w:rFonts w:ascii="Arial" w:hAnsi="Arial" w:cs="Arial"/>
+          <w:lang w:val="en-US"/>
+        </w:rPr>
+        <w:t xml:space="preserve">Not having Mary running also results in the following error: </w:t>
       </w:r>
     </w:p>
     <w:p>
@@ -5224,12 +5399,37 @@
           <w:lang w:val="en-US"/>
         </w:rPr>
       </w:pPr>
-      <w:r>
-        <w:rPr>
-          <w:rFonts w:ascii="Arial" w:hAnsi="Arial" w:cs="Arial"/>
-          <w:lang w:val="en-US"/>
-        </w:rPr>
-        <w:t>I left you the downloaded data from TU Darmstadt within the directory /data/german-speechdata-package-v2</w:t>
+      <w:proofErr w:type="spellStart"/>
+      <w:r>
+        <w:rPr>
+          <w:rFonts w:ascii="Arial" w:hAnsi="Arial" w:cs="Arial"/>
+          <w:lang w:val="en-US"/>
+        </w:rPr>
+        <w:t>HTTPConnectionPool</w:t>
+      </w:r>
+      <w:proofErr w:type="spellEnd"/>
+      <w:r>
+        <w:rPr>
+          <w:rFonts w:ascii="Arial" w:hAnsi="Arial" w:cs="Arial"/>
+          <w:lang w:val="en-US"/>
+        </w:rPr>
+        <w:t>(host='127.0.0.1', port=59125): Max retries exceeded with url: /process (Caused by NewConnectionError('&lt;requests.packages.urllib3.connection.HTTPConnection object at 0x7f2e8ccc2210&gt;: Failed to establish a new connection: [</w:t>
+      </w:r>
+      <w:proofErr w:type="spellStart"/>
+      <w:r>
+        <w:rPr>
+          <w:rFonts w:ascii="Arial" w:hAnsi="Arial" w:cs="Arial"/>
+          <w:lang w:val="en-US"/>
+        </w:rPr>
+        <w:t>Errno</w:t>
+      </w:r>
+      <w:proofErr w:type="spellEnd"/>
+      <w:r>
+        <w:rPr>
+          <w:rFonts w:ascii="Arial" w:hAnsi="Arial" w:cs="Arial"/>
+          <w:lang w:val="en-US"/>
+        </w:rPr>
+        <w:t xml:space="preserve"> 111] Connection refused',))</w:t>
       </w:r>
     </w:p>
     <w:p>
@@ -5245,19 +5445,21 @@
           <w:lang w:val="en-US"/>
         </w:rPr>
       </w:pPr>
-      <w:r>
-        <w:rPr>
-          <w:rFonts w:ascii="Arial" w:hAnsi="Arial" w:cs="Arial"/>
-          <w:lang w:val="en-US"/>
-        </w:rPr>
-        <w:t>For these data we have different micropho</w:t>
-      </w:r>
-      <w:r>
-        <w:rPr>
-          <w:rFonts w:ascii="Arial" w:hAnsi="Arial" w:cs="Arial"/>
-          <w:lang w:val="en-US"/>
-        </w:rPr>
-        <w:t>ne data so you need to specify an utterance-postfix for the microphone that you want to use</w:t>
+      <w:proofErr w:type="spellStart"/>
+      <w:r>
+        <w:rPr>
+          <w:rFonts w:ascii="Arial" w:hAnsi="Arial" w:cs="Arial"/>
+          <w:lang w:val="en-US"/>
+        </w:rPr>
+        <w:t>ERROR:root</w:t>
+      </w:r>
+      <w:proofErr w:type="spellEnd"/>
+      <w:r>
+        <w:rPr>
+          <w:rFonts w:ascii="Arial" w:hAnsi="Arial" w:cs="Arial"/>
+          <w:lang w:val="en-US"/>
+        </w:rPr>
+        <w:t>:</w:t>
       </w:r>
     </w:p>
     <w:p>
@@ -5273,12 +5475,21 @@
           <w:lang w:val="en-US"/>
         </w:rPr>
       </w:pPr>
-      <w:r>
-        <w:rPr>
-          <w:rFonts w:ascii="Arial" w:hAnsi="Arial" w:cs="Arial"/>
-          <w:lang w:val="en-US"/>
-        </w:rPr>
-        <w:t xml:space="preserve">available utterance-postfixes are: </w:t>
+      <w:proofErr w:type="spellStart"/>
+      <w:r>
+        <w:rPr>
+          <w:rFonts w:ascii="Arial" w:hAnsi="Arial" w:cs="Arial"/>
+          <w:lang w:val="en-US"/>
+        </w:rPr>
+        <w:t>Traceback</w:t>
+      </w:r>
+      <w:proofErr w:type="spellEnd"/>
+      <w:r>
+        <w:rPr>
+          <w:rFonts w:ascii="Arial" w:hAnsi="Arial" w:cs="Arial"/>
+          <w:lang w:val="en-US"/>
+        </w:rPr>
+        <w:t xml:space="preserve"> (most recent call last):</w:t>
       </w:r>
     </w:p>
     <w:p>
@@ -5299,8 +5510,17 @@
           <w:rFonts w:ascii="Arial" w:hAnsi="Arial" w:cs="Arial"/>
           <w:lang w:val="en-US"/>
         </w:rPr>
-        <w:t>_Kinect-Beam</w:t>
-      </w:r>
+        <w:t xml:space="preserve">  File "local/data_prepare.py", line 207, in </w:t>
+      </w:r>
+      <w:proofErr w:type="spellStart"/>
+      <w:r>
+        <w:rPr>
+          <w:rFonts w:ascii="Arial" w:hAnsi="Arial" w:cs="Arial"/>
+          <w:lang w:val="en-US"/>
+        </w:rPr>
+        <w:t>getUtterances</w:t>
+      </w:r>
+      <w:proofErr w:type="spellEnd"/>
     </w:p>
     <w:p>
       <w:pPr>
@@ -5320,7 +5540,107 @@
           <w:rFonts w:ascii="Arial" w:hAnsi="Arial" w:cs="Arial"/>
           <w:lang w:val="en-US"/>
         </w:rPr>
-        <w:t>_Kinect-RAW</w:t>
+        <w:t xml:space="preserve">    </w:t>
+      </w:r>
+      <w:proofErr w:type="spellStart"/>
+      <w:r>
+        <w:rPr>
+          <w:rFonts w:ascii="Arial" w:hAnsi="Arial" w:cs="Arial"/>
+          <w:lang w:val="en-US"/>
+        </w:rPr>
+        <w:t>clean_sentence_tokens,token_phonemes</w:t>
+      </w:r>
+      <w:proofErr w:type="spellEnd"/>
+      <w:r>
+        <w:rPr>
+          <w:rFonts w:ascii="Arial" w:hAnsi="Arial" w:cs="Arial"/>
+          <w:lang w:val="en-US"/>
+        </w:rPr>
+        <w:t xml:space="preserve"> = </w:t>
+      </w:r>
+      <w:proofErr w:type="spellStart"/>
+      <w:r>
+        <w:rPr>
+          <w:rFonts w:ascii="Arial" w:hAnsi="Arial" w:cs="Arial"/>
+          <w:lang w:val="en-US"/>
+        </w:rPr>
+        <w:t>common_utils.getCleanTokensAndPhonemes</w:t>
+      </w:r>
+      <w:proofErr w:type="spellEnd"/>
+      <w:r>
+        <w:rPr>
+          <w:rFonts w:ascii="Arial" w:hAnsi="Arial" w:cs="Arial"/>
+          <w:lang w:val="en-US"/>
+        </w:rPr>
+        <w:t>(</w:t>
+      </w:r>
+      <w:proofErr w:type="spellStart"/>
+      <w:r>
+        <w:rPr>
+          <w:rFonts w:ascii="Arial" w:hAnsi="Arial" w:cs="Arial"/>
+          <w:lang w:val="en-US"/>
+        </w:rPr>
+        <w:t>cleaned_sentence,mary</w:t>
+      </w:r>
+      <w:proofErr w:type="spellEnd"/>
+      <w:r>
+        <w:rPr>
+          <w:rFonts w:ascii="Arial" w:hAnsi="Arial" w:cs="Arial"/>
+          <w:lang w:val="en-US"/>
+        </w:rPr>
+        <w:t>)</w:t>
+      </w:r>
+    </w:p>
+    <w:p>
+      <w:pPr>
+        <w:spacing w:line="360" w:lineRule="auto"/>
+        <w:rPr>
+          <w:rFonts w:ascii="Arial" w:hAnsi="Arial" w:cs="Arial"/>
+          <w:sz w:val="28"/>
+          <w:szCs w:val="28"/>
+          <w:lang w:val="en-US"/>
+        </w:rPr>
+      </w:pPr>
+    </w:p>
+    <w:p>
+      <w:pPr>
+        <w:spacing w:line="360" w:lineRule="auto"/>
+        <w:rPr>
+          <w:rFonts w:ascii="Arial" w:hAnsi="Arial" w:cs="Arial"/>
+          <w:sz w:val="32"/>
+          <w:szCs w:val="28"/>
+          <w:lang w:val="en-US"/>
+        </w:rPr>
+      </w:pPr>
+      <w:r>
+        <w:rPr>
+          <w:rFonts w:ascii="Arial" w:hAnsi="Arial" w:cs="Arial"/>
+          <w:sz w:val="32"/>
+          <w:szCs w:val="28"/>
+          <w:lang w:val="en-US"/>
+        </w:rPr>
+        <w:t xml:space="preserve">Transcribing your own audio data with a built model </w:t>
+      </w:r>
+    </w:p>
+    <w:p>
+      <w:pPr>
+        <w:spacing w:line="360" w:lineRule="auto"/>
+        <w:rPr>
+          <w:rFonts w:ascii="Arial" w:hAnsi="Arial" w:cs="Arial"/>
+          <w:color w:val="FF0000"/>
+          <w:sz w:val="28"/>
+          <w:szCs w:val="28"/>
+          <w:lang w:val="en-US"/>
+        </w:rPr>
+      </w:pPr>
+      <w:r>
+        <w:rPr>
+          <w:rFonts w:ascii="Arial" w:hAnsi="Arial" w:cs="Arial"/>
+          <w:sz w:val="28"/>
+          <w:szCs w:val="28"/>
+          <w:lang w:val="en-US"/>
+        </w:rPr>
+        <w:t>Data preparation:</w:t>
       </w:r>
     </w:p>
     <w:p>
@@ -5341,646 +5661,6 @@
           <w:rFonts w:ascii="Arial" w:hAnsi="Arial" w:cs="Arial"/>
           <w:lang w:val="en-US"/>
         </w:rPr>
-        <w:t>_Samson</w:t>
-      </w:r>
-    </w:p>
-    <w:p>
-      <w:pPr>
-        <w:pStyle w:val="Listenabsatz"/>
-        <w:numPr>
-          <w:ilvl w:val="0"/>
-          <w:numId w:val="1"/>
-        </w:numPr>
-        <w:spacing w:line="360" w:lineRule="auto"/>
-        <w:rPr>
-          <w:rFonts w:ascii="Arial" w:hAnsi="Arial" w:cs="Arial"/>
-          <w:lang w:val="en-US"/>
-        </w:rPr>
-      </w:pPr>
-      <w:r>
-        <w:rPr>
-          <w:rFonts w:ascii="Arial" w:hAnsi="Arial" w:cs="Arial"/>
-          <w:lang w:val="en-US"/>
-        </w:rPr>
-        <w:t>_Yamaha</w:t>
-      </w:r>
-    </w:p>
-    <w:p>
-      <w:pPr>
-        <w:pStyle w:val="Listenabsatz"/>
-        <w:numPr>
-          <w:ilvl w:val="0"/>
-          <w:numId w:val="1"/>
-        </w:numPr>
-        <w:spacing w:line="360" w:lineRule="auto"/>
-        <w:rPr>
-          <w:rFonts w:ascii="Arial" w:hAnsi="Arial" w:cs="Arial"/>
-          <w:lang w:val="en-US"/>
-        </w:rPr>
-      </w:pPr>
-      <w:r>
-        <w:rPr>
-          <w:rFonts w:ascii="Arial" w:hAnsi="Arial" w:cs="Arial"/>
-          <w:lang w:val="en-US"/>
-        </w:rPr>
-        <w:t>_</w:t>
-      </w:r>
-      <w:proofErr w:type="spellStart"/>
-      <w:r>
-        <w:rPr>
-          <w:rFonts w:ascii="Arial" w:hAnsi="Arial" w:cs="Arial"/>
-          <w:lang w:val="en-US"/>
-        </w:rPr>
-        <w:t>Realtek</w:t>
-      </w:r>
-      <w:proofErr w:type="spellEnd"/>
-    </w:p>
-    <w:p>
-      <w:pPr>
-        <w:pStyle w:val="Listenabsatz"/>
-        <w:spacing w:line="360" w:lineRule="auto"/>
-        <w:rPr>
-          <w:rFonts w:ascii="Arial" w:hAnsi="Arial" w:cs="Arial"/>
-          <w:lang w:val="en-US"/>
-        </w:rPr>
-      </w:pPr>
-    </w:p>
-    <w:p>
-      <w:pPr>
-        <w:spacing w:line="360" w:lineRule="auto"/>
-        <w:ind w:left="360"/>
-        <w:rPr>
-          <w:rFonts w:ascii="Arial" w:hAnsi="Arial" w:cs="Arial"/>
-          <w:sz w:val="28"/>
-          <w:lang w:val="en-US"/>
-        </w:rPr>
-      </w:pPr>
-      <w:r>
-        <w:rPr>
-          <w:rFonts w:ascii="Arial" w:hAnsi="Arial" w:cs="Arial"/>
-          <w:sz w:val="28"/>
-          <w:lang w:val="en-US"/>
-        </w:rPr>
-        <w:t>Mary</w:t>
-      </w:r>
-    </w:p>
-    <w:p>
-      <w:pPr>
-        <w:pStyle w:val="Listenabsatz"/>
-        <w:numPr>
-          <w:ilvl w:val="0"/>
-          <w:numId w:val="1"/>
-        </w:numPr>
-        <w:spacing w:line="360" w:lineRule="auto"/>
-        <w:rPr>
-          <w:lang w:val="en-US"/>
-        </w:rPr>
-      </w:pPr>
-      <w:r>
-        <w:rPr>
-          <w:rFonts w:ascii="Arial" w:hAnsi="Arial" w:cs="Arial"/>
-          <w:lang w:val="en-US"/>
-        </w:rPr>
-        <w:t xml:space="preserve">When training the model you need to have the Mary Text-To-Speech server </w:t>
-      </w:r>
-      <w:r>
-        <w:rPr>
-          <w:rFonts w:ascii="Arial" w:hAnsi="Arial" w:cs="Arial"/>
-          <w:lang w:val="en-US"/>
-        </w:rPr>
-        <w:t xml:space="preserve">running </w:t>
-      </w:r>
-    </w:p>
-    <w:p>
-      <w:pPr>
-        <w:pStyle w:val="Listenabsatz"/>
-        <w:numPr>
-          <w:ilvl w:val="0"/>
-          <w:numId w:val="1"/>
-        </w:numPr>
-        <w:spacing w:line="360" w:lineRule="auto"/>
-        <w:rPr>
-          <w:lang w:val="en-US"/>
-        </w:rPr>
-      </w:pPr>
-      <w:r>
-        <w:rPr>
-          <w:rFonts w:ascii="Arial" w:hAnsi="Arial" w:cs="Arial"/>
-          <w:lang w:val="en-US"/>
-        </w:rPr>
-        <w:t xml:space="preserve">It is started within the train.sh and the decode.sh-scripts with </w:t>
-      </w:r>
-      <w:proofErr w:type="spellStart"/>
-      <w:r>
-        <w:rPr>
-          <w:rFonts w:ascii="Arial" w:hAnsi="Arial" w:cs="Arial"/>
-          <w:lang w:val="en-US"/>
-        </w:rPr>
-        <w:t>nohup</w:t>
-      </w:r>
-      <w:proofErr w:type="spellEnd"/>
-      <w:r>
-        <w:rPr>
-          <w:rFonts w:ascii="Arial" w:hAnsi="Arial" w:cs="Arial"/>
-          <w:lang w:val="en-US"/>
-        </w:rPr>
-        <w:t xml:space="preserve"> and will be killed when the process stops</w:t>
-      </w:r>
-    </w:p>
-    <w:p>
-      <w:pPr>
-        <w:pStyle w:val="Listenabsatz"/>
-        <w:numPr>
-          <w:ilvl w:val="0"/>
-          <w:numId w:val="1"/>
-        </w:numPr>
-        <w:spacing w:line="360" w:lineRule="auto"/>
-        <w:rPr>
-          <w:lang w:val="en-US"/>
-        </w:rPr>
-      </w:pPr>
-      <w:r>
-        <w:rPr>
-          <w:rFonts w:ascii="Arial" w:hAnsi="Arial" w:cs="Arial"/>
-          <w:lang w:val="en-US"/>
-        </w:rPr>
-        <w:t xml:space="preserve">the command to start </w:t>
-      </w:r>
-      <w:proofErr w:type="spellStart"/>
-      <w:r>
-        <w:rPr>
-          <w:rFonts w:ascii="Arial" w:hAnsi="Arial" w:cs="Arial"/>
-          <w:lang w:val="en-US"/>
-        </w:rPr>
-        <w:t>mary</w:t>
-      </w:r>
-      <w:proofErr w:type="spellEnd"/>
-      <w:r>
-        <w:rPr>
-          <w:rFonts w:ascii="Arial" w:hAnsi="Arial" w:cs="Arial"/>
-          <w:lang w:val="en-US"/>
-        </w:rPr>
-        <w:t xml:space="preserve"> is </w:t>
-      </w:r>
-      <w:proofErr w:type="spellStart"/>
-      <w:r>
-        <w:rPr>
-          <w:rFonts w:ascii="Arial" w:hAnsi="Arial" w:cs="Arial"/>
-          <w:lang w:val="en-US"/>
-        </w:rPr>
-        <w:t>nohup</w:t>
-      </w:r>
-      <w:proofErr w:type="spellEnd"/>
-      <w:r>
-        <w:rPr>
-          <w:rFonts w:ascii="Arial" w:hAnsi="Arial" w:cs="Arial"/>
-          <w:lang w:val="en-US"/>
-        </w:rPr>
-        <w:t xml:space="preserve"> /opt/</w:t>
-      </w:r>
-      <w:proofErr w:type="spellStart"/>
-      <w:r>
-        <w:rPr>
-          <w:rFonts w:ascii="Arial" w:hAnsi="Arial" w:cs="Arial"/>
-          <w:lang w:val="en-US"/>
-        </w:rPr>
-        <w:t>mary</w:t>
-      </w:r>
-      <w:proofErr w:type="spellEnd"/>
-      <w:r>
-        <w:rPr>
-          <w:rFonts w:ascii="Arial" w:hAnsi="Arial" w:cs="Arial"/>
-          <w:lang w:val="en-US"/>
-        </w:rPr>
-        <w:t>/marytts-5.1.1/marytts-5.1.1/bin/</w:t>
-      </w:r>
-      <w:proofErr w:type="spellStart"/>
-      <w:r>
-        <w:rPr>
-          <w:rFonts w:ascii="Arial" w:hAnsi="Arial" w:cs="Arial"/>
-          <w:lang w:val="en-US"/>
-        </w:rPr>
-        <w:t>marytts</w:t>
-      </w:r>
-      <w:proofErr w:type="spellEnd"/>
-      <w:r>
-        <w:rPr>
-          <w:rFonts w:ascii="Arial" w:hAnsi="Arial" w:cs="Arial"/>
-          <w:lang w:val="en-US"/>
-        </w:rPr>
-        <w:t xml:space="preserve">-server &amp; </w:t>
-      </w:r>
-    </w:p>
-    <w:p>
-      <w:pPr>
-        <w:pStyle w:val="Listenabsatz"/>
-        <w:numPr>
-          <w:ilvl w:val="0"/>
-          <w:numId w:val="1"/>
-        </w:numPr>
-        <w:spacing w:line="360" w:lineRule="auto"/>
-        <w:rPr>
-          <w:lang w:val="en-US"/>
-        </w:rPr>
-      </w:pPr>
-      <w:proofErr w:type="spellStart"/>
-      <w:r>
-        <w:rPr>
-          <w:rFonts w:ascii="Arial" w:hAnsi="Arial" w:cs="Arial"/>
-          <w:b/>
-          <w:bCs/>
-          <w:lang w:val="en-US"/>
-        </w:rPr>
-        <w:t>MaryTTS</w:t>
-      </w:r>
-      <w:proofErr w:type="spellEnd"/>
-      <w:r>
-        <w:rPr>
-          <w:rFonts w:ascii="Arial" w:hAnsi="Arial" w:cs="Arial"/>
-          <w:b/>
-          <w:bCs/>
-          <w:lang w:val="en-US"/>
-        </w:rPr>
-        <w:t xml:space="preserve"> is used to generate phoneme </w:t>
-      </w:r>
-      <w:r>
-        <w:rPr>
-          <w:rFonts w:ascii="Arial" w:hAnsi="Arial" w:cs="Arial"/>
-          <w:b/>
-          <w:bCs/>
-          <w:lang w:val="en-US"/>
-        </w:rPr>
-        <w:t>entries in the phoneme dictionary for words</w:t>
-      </w:r>
-      <w:r>
-        <w:rPr>
-          <w:rFonts w:ascii="Arial" w:hAnsi="Arial" w:cs="Arial"/>
-          <w:lang w:val="en-US"/>
-        </w:rPr>
-        <w:t xml:space="preserve"> </w:t>
-      </w:r>
-      <w:r>
-        <w:rPr>
-          <w:rFonts w:ascii="Arial" w:hAnsi="Arial" w:cs="Arial"/>
-          <w:b/>
-          <w:bCs/>
-          <w:lang w:val="en-US"/>
-        </w:rPr>
-        <w:t xml:space="preserve">that are not in the dictionary yet (OOV-words = out of vector) </w:t>
-      </w:r>
-    </w:p>
-    <w:p>
-      <w:pPr>
-        <w:pStyle w:val="Listenabsatz"/>
-        <w:numPr>
-          <w:ilvl w:val="0"/>
-          <w:numId w:val="1"/>
-        </w:numPr>
-        <w:spacing w:line="360" w:lineRule="auto"/>
-        <w:rPr>
-          <w:lang w:val="en-US"/>
-        </w:rPr>
-      </w:pPr>
-      <w:r>
-        <w:rPr>
-          <w:rFonts w:ascii="Arial" w:hAnsi="Arial" w:cs="Arial"/>
-          <w:lang w:val="en-US"/>
-        </w:rPr>
-        <w:t xml:space="preserve">Further documentation on why exactly </w:t>
-      </w:r>
-      <w:proofErr w:type="spellStart"/>
-      <w:r>
-        <w:rPr>
-          <w:rFonts w:ascii="Arial" w:hAnsi="Arial" w:cs="Arial"/>
-          <w:lang w:val="en-US"/>
-        </w:rPr>
-        <w:t>MaryTTS</w:t>
-      </w:r>
-      <w:proofErr w:type="spellEnd"/>
-      <w:r>
-        <w:rPr>
-          <w:rFonts w:ascii="Arial" w:hAnsi="Arial" w:cs="Arial"/>
-          <w:lang w:val="en-US"/>
-        </w:rPr>
-        <w:t xml:space="preserve"> is needed can be found here: https://github.com/tudarmstadt-lt/kaldi-tuda-de</w:t>
-      </w:r>
-    </w:p>
-    <w:p>
-      <w:pPr>
-        <w:pStyle w:val="Listenabsatz"/>
-        <w:numPr>
-          <w:ilvl w:val="0"/>
-          <w:numId w:val="1"/>
-        </w:numPr>
-        <w:spacing w:line="360" w:lineRule="auto"/>
-        <w:rPr>
-          <w:lang w:val="en-US"/>
-        </w:rPr>
-      </w:pPr>
-      <w:r>
-        <w:rPr>
-          <w:rFonts w:ascii="Arial" w:hAnsi="Arial" w:cs="Arial"/>
-          <w:lang w:val="en-US"/>
-        </w:rPr>
-        <w:t>Not having Mary running al</w:t>
-      </w:r>
-      <w:r>
-        <w:rPr>
-          <w:rFonts w:ascii="Arial" w:hAnsi="Arial" w:cs="Arial"/>
-          <w:lang w:val="en-US"/>
-        </w:rPr>
-        <w:t xml:space="preserve">so results in the following error: </w:t>
-      </w:r>
-    </w:p>
-    <w:p>
-      <w:pPr>
-        <w:pStyle w:val="Listenabsatz"/>
-        <w:numPr>
-          <w:ilvl w:val="0"/>
-          <w:numId w:val="1"/>
-        </w:numPr>
-        <w:spacing w:line="360" w:lineRule="auto"/>
-        <w:rPr>
-          <w:rFonts w:ascii="Arial" w:hAnsi="Arial" w:cs="Arial"/>
-          <w:lang w:val="en-US"/>
-        </w:rPr>
-      </w:pPr>
-      <w:proofErr w:type="spellStart"/>
-      <w:r>
-        <w:rPr>
-          <w:rFonts w:ascii="Arial" w:hAnsi="Arial" w:cs="Arial"/>
-          <w:lang w:val="en-US"/>
-        </w:rPr>
-        <w:t>HTTPConnectionPool</w:t>
-      </w:r>
-      <w:proofErr w:type="spellEnd"/>
-      <w:r>
-        <w:rPr>
-          <w:rFonts w:ascii="Arial" w:hAnsi="Arial" w:cs="Arial"/>
-          <w:lang w:val="en-US"/>
-        </w:rPr>
-        <w:t>(host='127.0.0.1', port=59125): Max retries exceeded with url: /process (Caused by NewConnectionError('&lt;requests.packages.urllib3.connection.HTTPConnection object at 0x7f2e8ccc2210&gt;: Failed to establish</w:t>
-      </w:r>
-      <w:r>
-        <w:rPr>
-          <w:rFonts w:ascii="Arial" w:hAnsi="Arial" w:cs="Arial"/>
-          <w:lang w:val="en-US"/>
-        </w:rPr>
-        <w:t xml:space="preserve"> a new connection: [</w:t>
-      </w:r>
-      <w:proofErr w:type="spellStart"/>
-      <w:r>
-        <w:rPr>
-          <w:rFonts w:ascii="Arial" w:hAnsi="Arial" w:cs="Arial"/>
-          <w:lang w:val="en-US"/>
-        </w:rPr>
-        <w:t>Errno</w:t>
-      </w:r>
-      <w:proofErr w:type="spellEnd"/>
-      <w:r>
-        <w:rPr>
-          <w:rFonts w:ascii="Arial" w:hAnsi="Arial" w:cs="Arial"/>
-          <w:lang w:val="en-US"/>
-        </w:rPr>
-        <w:t xml:space="preserve"> 111] Connection refused',))</w:t>
-      </w:r>
-    </w:p>
-    <w:p>
-      <w:pPr>
-        <w:pStyle w:val="Listenabsatz"/>
-        <w:numPr>
-          <w:ilvl w:val="0"/>
-          <w:numId w:val="1"/>
-        </w:numPr>
-        <w:spacing w:line="360" w:lineRule="auto"/>
-        <w:rPr>
-          <w:rFonts w:ascii="Arial" w:hAnsi="Arial" w:cs="Arial"/>
-          <w:lang w:val="en-US"/>
-        </w:rPr>
-      </w:pPr>
-      <w:proofErr w:type="spellStart"/>
-      <w:r>
-        <w:rPr>
-          <w:rFonts w:ascii="Arial" w:hAnsi="Arial" w:cs="Arial"/>
-          <w:lang w:val="en-US"/>
-        </w:rPr>
-        <w:t>ERROR:root</w:t>
-      </w:r>
-      <w:proofErr w:type="spellEnd"/>
-      <w:r>
-        <w:rPr>
-          <w:rFonts w:ascii="Arial" w:hAnsi="Arial" w:cs="Arial"/>
-          <w:lang w:val="en-US"/>
-        </w:rPr>
-        <w:t>:</w:t>
-      </w:r>
-    </w:p>
-    <w:p>
-      <w:pPr>
-        <w:pStyle w:val="Listenabsatz"/>
-        <w:numPr>
-          <w:ilvl w:val="0"/>
-          <w:numId w:val="1"/>
-        </w:numPr>
-        <w:spacing w:line="360" w:lineRule="auto"/>
-        <w:rPr>
-          <w:rFonts w:ascii="Arial" w:hAnsi="Arial" w:cs="Arial"/>
-          <w:lang w:val="en-US"/>
-        </w:rPr>
-      </w:pPr>
-      <w:proofErr w:type="spellStart"/>
-      <w:r>
-        <w:rPr>
-          <w:rFonts w:ascii="Arial" w:hAnsi="Arial" w:cs="Arial"/>
-          <w:lang w:val="en-US"/>
-        </w:rPr>
-        <w:t>Traceback</w:t>
-      </w:r>
-      <w:proofErr w:type="spellEnd"/>
-      <w:r>
-        <w:rPr>
-          <w:rFonts w:ascii="Arial" w:hAnsi="Arial" w:cs="Arial"/>
-          <w:lang w:val="en-US"/>
-        </w:rPr>
-        <w:t xml:space="preserve"> (most recent call last):</w:t>
-      </w:r>
-    </w:p>
-    <w:p>
-      <w:pPr>
-        <w:pStyle w:val="Listenabsatz"/>
-        <w:numPr>
-          <w:ilvl w:val="0"/>
-          <w:numId w:val="1"/>
-        </w:numPr>
-        <w:spacing w:line="360" w:lineRule="auto"/>
-        <w:rPr>
-          <w:rFonts w:ascii="Arial" w:hAnsi="Arial" w:cs="Arial"/>
-          <w:lang w:val="en-US"/>
-        </w:rPr>
-      </w:pPr>
-      <w:r>
-        <w:rPr>
-          <w:rFonts w:ascii="Arial" w:hAnsi="Arial" w:cs="Arial"/>
-          <w:lang w:val="en-US"/>
-        </w:rPr>
-        <w:t xml:space="preserve">  File "local/data_prepare.py", line 207, in </w:t>
-      </w:r>
-      <w:proofErr w:type="spellStart"/>
-      <w:r>
-        <w:rPr>
-          <w:rFonts w:ascii="Arial" w:hAnsi="Arial" w:cs="Arial"/>
-          <w:lang w:val="en-US"/>
-        </w:rPr>
-        <w:t>getUtterances</w:t>
-      </w:r>
-      <w:proofErr w:type="spellEnd"/>
-    </w:p>
-    <w:p>
-      <w:pPr>
-        <w:pStyle w:val="Listenabsatz"/>
-        <w:numPr>
-          <w:ilvl w:val="0"/>
-          <w:numId w:val="1"/>
-        </w:numPr>
-        <w:spacing w:line="360" w:lineRule="auto"/>
-        <w:rPr>
-          <w:rFonts w:ascii="Arial" w:hAnsi="Arial" w:cs="Arial"/>
-          <w:lang w:val="en-US"/>
-        </w:rPr>
-      </w:pPr>
-      <w:r>
-        <w:rPr>
-          <w:rFonts w:ascii="Arial" w:hAnsi="Arial" w:cs="Arial"/>
-          <w:lang w:val="en-US"/>
-        </w:rPr>
-        <w:t xml:space="preserve">    </w:t>
-      </w:r>
-      <w:proofErr w:type="spellStart"/>
-      <w:r>
-        <w:rPr>
-          <w:rFonts w:ascii="Arial" w:hAnsi="Arial" w:cs="Arial"/>
-          <w:lang w:val="en-US"/>
-        </w:rPr>
-        <w:t>clean_sentence_tokens,token_phonemes</w:t>
-      </w:r>
-      <w:proofErr w:type="spellEnd"/>
-      <w:r>
-        <w:rPr>
-          <w:rFonts w:ascii="Arial" w:hAnsi="Arial" w:cs="Arial"/>
-          <w:lang w:val="en-US"/>
-        </w:rPr>
-        <w:t xml:space="preserve"> = </w:t>
-      </w:r>
-      <w:proofErr w:type="spellStart"/>
-      <w:r>
-        <w:rPr>
-          <w:rFonts w:ascii="Arial" w:hAnsi="Arial" w:cs="Arial"/>
-          <w:lang w:val="en-US"/>
-        </w:rPr>
-        <w:t>common_utils.getCleanTokensAndPhonemes</w:t>
-      </w:r>
-      <w:proofErr w:type="spellEnd"/>
-      <w:r>
-        <w:rPr>
-          <w:rFonts w:ascii="Arial" w:hAnsi="Arial" w:cs="Arial"/>
-          <w:lang w:val="en-US"/>
-        </w:rPr>
-        <w:t>(</w:t>
-      </w:r>
-      <w:proofErr w:type="spellStart"/>
-      <w:r>
-        <w:rPr>
-          <w:rFonts w:ascii="Arial" w:hAnsi="Arial" w:cs="Arial"/>
-          <w:lang w:val="en-US"/>
-        </w:rPr>
-        <w:t>cleaned_senten</w:t>
-      </w:r>
-      <w:r>
-        <w:rPr>
-          <w:rFonts w:ascii="Arial" w:hAnsi="Arial" w:cs="Arial"/>
-          <w:lang w:val="en-US"/>
-        </w:rPr>
-        <w:t>ce,mary</w:t>
-      </w:r>
-      <w:proofErr w:type="spellEnd"/>
-      <w:r>
-        <w:rPr>
-          <w:rFonts w:ascii="Arial" w:hAnsi="Arial" w:cs="Arial"/>
-          <w:lang w:val="en-US"/>
-        </w:rPr>
-        <w:t>)</w:t>
-      </w:r>
-    </w:p>
-    <w:p>
-      <w:pPr>
-        <w:spacing w:line="360" w:lineRule="auto"/>
-        <w:rPr>
-          <w:rFonts w:ascii="Arial" w:hAnsi="Arial" w:cs="Arial"/>
-          <w:sz w:val="28"/>
-          <w:szCs w:val="28"/>
-          <w:lang w:val="en-US"/>
-        </w:rPr>
-      </w:pPr>
-    </w:p>
-    <w:p>
-      <w:pPr>
-        <w:spacing w:line="360" w:lineRule="auto"/>
-        <w:rPr>
-          <w:rFonts w:ascii="Arial" w:hAnsi="Arial" w:cs="Arial"/>
-          <w:sz w:val="32"/>
-          <w:szCs w:val="28"/>
-          <w:lang w:val="en-US"/>
-        </w:rPr>
-      </w:pPr>
-      <w:r>
-        <w:rPr>
-          <w:rFonts w:ascii="Arial" w:hAnsi="Arial" w:cs="Arial"/>
-          <w:sz w:val="32"/>
-          <w:szCs w:val="28"/>
-          <w:lang w:val="en-US"/>
-        </w:rPr>
-        <w:t xml:space="preserve">Transcribing your own audio data with a built model </w:t>
-      </w:r>
-    </w:p>
-    <w:p>
-      <w:pPr>
-        <w:spacing w:line="360" w:lineRule="auto"/>
-        <w:rPr>
-          <w:rFonts w:ascii="Arial" w:hAnsi="Arial" w:cs="Arial"/>
-          <w:color w:val="FF0000"/>
-          <w:sz w:val="28"/>
-          <w:szCs w:val="28"/>
-          <w:lang w:val="en-US"/>
-        </w:rPr>
-      </w:pPr>
-      <w:r>
-        <w:rPr>
-          <w:rFonts w:ascii="Arial" w:hAnsi="Arial" w:cs="Arial"/>
-          <w:sz w:val="28"/>
-          <w:szCs w:val="28"/>
-          <w:lang w:val="en-US"/>
-        </w:rPr>
-        <w:t>Data preparation:</w:t>
-      </w:r>
-    </w:p>
-    <w:p>
-      <w:pPr>
-        <w:pStyle w:val="Listenabsatz"/>
-        <w:numPr>
-          <w:ilvl w:val="0"/>
-          <w:numId w:val="1"/>
-        </w:numPr>
-        <w:spacing w:line="360" w:lineRule="auto"/>
-        <w:rPr>
-          <w:rFonts w:ascii="Arial" w:hAnsi="Arial" w:cs="Arial"/>
-          <w:lang w:val="en-US"/>
-        </w:rPr>
-      </w:pPr>
-      <w:r>
-        <w:rPr>
-          <w:rFonts w:ascii="Arial" w:hAnsi="Arial" w:cs="Arial"/>
-          <w:lang w:val="en-US"/>
-        </w:rPr>
         <w:t xml:space="preserve">Test data should also be in the same wav-format as for training purposes </w:t>
       </w:r>
       <w:r>
@@ -6071,14 +5751,7 @@
           <w:rFonts w:ascii="Arial" w:hAnsi="Arial" w:cs="Arial"/>
           <w:lang w:val="en-US"/>
         </w:rPr>
-        <w:t xml:space="preserve"> 00:00:05 -t 00:00:20 </w:t>
-      </w:r>
-      <w:r>
-        <w:rPr>
-          <w:rFonts w:ascii="Arial" w:hAnsi="Arial" w:cs="Arial"/>
-          <w:lang w:val="en-US"/>
-        </w:rPr>
-        <w:t>-ac 1 -</w:t>
+        <w:t xml:space="preserve"> 00:00:05 -t 00:00:20 -ac 1 -</w:t>
       </w:r>
       <w:proofErr w:type="spellStart"/>
       <w:r>
@@ -6203,14 +5876,7 @@
           <w:rFonts w:ascii="Arial" w:hAnsi="Arial" w:cs="Arial"/>
           <w:lang w:val="en-US"/>
         </w:rPr>
-        <w:t>A very</w:t>
-      </w:r>
-      <w:r>
-        <w:rPr>
-          <w:rFonts w:ascii="Arial" w:hAnsi="Arial" w:cs="Arial"/>
-          <w:lang w:val="en-US"/>
-        </w:rPr>
-        <w:t xml:space="preserve"> detailed description about what these files are needed for is available under the link above and in short below</w:t>
+        <w:t>A very detailed description about what these files are needed for is available under the link above and in short below</w:t>
       </w:r>
     </w:p>
     <w:p>
@@ -6270,15 +5936,7 @@
           <w:color w:val="000000"/>
           <w:lang w:val="en-US" w:eastAsia="de-DE"/>
         </w:rPr>
-        <w:t xml:space="preserve">As mentioned above all files are automatically generated, anyway the “text”-file is the only one which you may want to add </w:t>
-      </w:r>
-      <w:r>
-        <w:rPr>
-          <w:rFonts w:ascii="Arial" w:eastAsia="Times New Roman" w:hAnsi="Arial" w:cs="Arial"/>
-          <w:color w:val="000000"/>
-          <w:lang w:val="en-US" w:eastAsia="de-DE"/>
-        </w:rPr>
-        <w:t>manually to the folder of your test-data.</w:t>
+        <w:t>As mentioned above all files are automatically generated, anyway the “text”-file is the only one which you may want to add manually to the folder of your test-data.</w:t>
       </w:r>
     </w:p>
     <w:p>
@@ -6399,15 +6057,7 @@
           <w:color w:val="000000"/>
           <w:lang w:val="en-US" w:eastAsia="de-DE"/>
         </w:rPr>
-        <w:t xml:space="preserve">In </w:t>
-      </w:r>
-      <w:r>
-        <w:rPr>
-          <w:rFonts w:ascii="Arial" w:eastAsia="Times New Roman" w:hAnsi="Arial" w:cs="Arial"/>
-          <w:color w:val="000000"/>
-          <w:lang w:val="en-US" w:eastAsia="de-DE"/>
-        </w:rPr>
-        <w:t>the automatically generated file the transcriptions are left “blank” (therefore you have to write “None” behind the id)</w:t>
+        <w:t>In the automatically generated file the transcriptions are left “blank” (therefore you have to write “None” behind the id)</w:t>
       </w:r>
     </w:p>
     <w:p>
@@ -6601,15 +6251,7 @@
           <w:color w:val="000000"/>
           <w:lang w:eastAsia="de-DE"/>
         </w:rPr>
-        <w:t xml:space="preserve"> symbolisiert den technischen Wandel. Im</w:t>
-      </w:r>
-      <w:r>
-        <w:rPr>
-          <w:rFonts w:ascii="Courier New" w:eastAsia="Times New Roman" w:hAnsi="Courier New" w:cs="Courier New"/>
-          <w:color w:val="000000"/>
-          <w:lang w:eastAsia="de-DE"/>
-        </w:rPr>
-        <w:t xml:space="preserve"> Jahre 1840 erbaut, betrieb man sie ….</w:t>
+        <w:t xml:space="preserve"> symbolisiert den technischen Wandel. Im Jahre 1840 erbaut, betrieb man sie ….</w:t>
       </w:r>
     </w:p>
     <w:p>
@@ -7141,17 +6783,7 @@
           <w:szCs w:val="28"/>
           <w:lang w:val="en-US" w:eastAsia="de-DE"/>
         </w:rPr>
-        <w:t>3. The utt</w:t>
-      </w:r>
-      <w:r>
-        <w:rPr>
-          <w:rFonts w:ascii="Arial" w:eastAsia="Times New Roman" w:hAnsi="Arial" w:cs="Arial"/>
-          <w:color w:val="000000"/>
-          <w:sz w:val="28"/>
-          <w:szCs w:val="28"/>
-          <w:lang w:val="en-US" w:eastAsia="de-DE"/>
-        </w:rPr>
-        <w:t xml:space="preserve">2spk file </w:t>
+        <w:t xml:space="preserve">3. The utt2spk file </w:t>
       </w:r>
     </w:p>
     <w:p>
@@ -7313,9 +6945,8 @@
           <w:bCs/>
           <w:lang w:val="en-US"/>
         </w:rPr>
-        <w:t>volume_dir</w:t>
-      </w:r>
-      <w:proofErr w:type="spellEnd"/>
+        <w:t>data_</w:t>
+      </w:r>
       <w:r>
         <w:rPr>
           <w:rFonts w:ascii="Arial" w:hAnsi="Arial" w:cs="Arial"/>
@@ -7323,8 +6954,9 @@
           <w:bCs/>
           <w:lang w:val="en-US"/>
         </w:rPr>
-        <w:t>:/data /kaldi_interface/decode.sh</w:t>
-      </w:r>
+        <w:t>volume_dir</w:t>
+      </w:r>
+      <w:proofErr w:type="spellEnd"/>
       <w:r>
         <w:rPr>
           <w:rFonts w:ascii="Arial" w:hAnsi="Arial" w:cs="Arial"/>
@@ -7332,7 +6964,7 @@
           <w:bCs/>
           <w:lang w:val="en-US"/>
         </w:rPr>
-        <w:t xml:space="preserve"> </w:t>
+        <w:t>:/</w:t>
       </w:r>
       <w:proofErr w:type="spellStart"/>
       <w:r>
@@ -7342,9 +6974,8 @@
           <w:bCs/>
           <w:lang w:val="en-US"/>
         </w:rPr>
-        <w:t>modelname</w:t>
-      </w:r>
-      <w:proofErr w:type="spellEnd"/>
+        <w:t>data</w:t>
+      </w:r>
       <w:r>
         <w:rPr>
           <w:rFonts w:ascii="Arial" w:hAnsi="Arial" w:cs="Arial"/>
@@ -7352,9 +6983,9 @@
           <w:bCs/>
           <w:lang w:val="en-US"/>
         </w:rPr>
-        <w:t xml:space="preserve"> absolute-path-to-test-</w:t>
-      </w:r>
-      <w:proofErr w:type="spellStart"/>
+        <w:t>:ro</w:t>
+      </w:r>
+      <w:proofErr w:type="spellEnd"/>
       <w:r>
         <w:rPr>
           <w:rFonts w:ascii="Arial" w:hAnsi="Arial" w:cs="Arial"/>
@@ -7362,74 +6993,68 @@
           <w:bCs/>
           <w:lang w:val="en-US"/>
         </w:rPr>
+        <w:t xml:space="preserve"> </w:t>
+      </w:r>
+      <w:proofErr w:type="spellStart"/>
+      <w:r>
+        <w:rPr>
+          <w:rFonts w:ascii="Arial" w:hAnsi="Arial" w:cs="Arial"/>
+          <w:b/>
+          <w:bCs/>
+          <w:lang w:val="en-US"/>
+        </w:rPr>
+        <w:t>model_volume_dir</w:t>
+      </w:r>
+      <w:proofErr w:type="spellEnd"/>
+      <w:r>
+        <w:rPr>
+          <w:rFonts w:ascii="Arial" w:hAnsi="Arial" w:cs="Arial"/>
+          <w:b/>
+          <w:bCs/>
+          <w:lang w:val="en-US"/>
+        </w:rPr>
+        <w:t>:/models</w:t>
+      </w:r>
+      <w:r>
+        <w:rPr>
+          <w:rFonts w:ascii="Arial" w:hAnsi="Arial" w:cs="Arial"/>
+          <w:b/>
+          <w:bCs/>
+          <w:lang w:val="en-US"/>
+        </w:rPr>
+        <w:t xml:space="preserve"> /kaldi_interface/decode.sh </w:t>
+      </w:r>
+      <w:proofErr w:type="spellStart"/>
+      <w:r>
+        <w:rPr>
+          <w:rFonts w:ascii="Arial" w:hAnsi="Arial" w:cs="Arial"/>
+          <w:b/>
+          <w:bCs/>
+          <w:lang w:val="en-US"/>
+        </w:rPr>
+        <w:t>modelname</w:t>
+      </w:r>
+      <w:proofErr w:type="spellEnd"/>
+      <w:r>
+        <w:rPr>
+          <w:rFonts w:ascii="Arial" w:hAnsi="Arial" w:cs="Arial"/>
+          <w:b/>
+          <w:bCs/>
+          <w:lang w:val="en-US"/>
+        </w:rPr>
+        <w:t xml:space="preserve"> absolute-path-to-test-</w:t>
+      </w:r>
+      <w:proofErr w:type="spellStart"/>
+      <w:r>
+        <w:rPr>
+          <w:rFonts w:ascii="Arial" w:hAnsi="Arial" w:cs="Arial"/>
+          <w:b/>
+          <w:bCs/>
+          <w:lang w:val="en-US"/>
+        </w:rPr>
         <w:t>dir</w:t>
       </w:r>
       <w:proofErr w:type="spellEnd"/>
-    </w:p>
-    <w:p>
-      <w:pPr>
-        <w:spacing w:line="360" w:lineRule="auto"/>
-        <w:rPr>
-          <w:rFonts w:ascii="Arial" w:hAnsi="Arial" w:cs="Arial"/>
-          <w:color w:val="FF0000"/>
-          <w:lang w:val="en-US"/>
-        </w:rPr>
-      </w:pPr>
-      <w:r>
-        <w:rPr>
-          <w:rFonts w:ascii="Arial" w:hAnsi="Arial" w:cs="Arial"/>
-          <w:lang w:val="en-US"/>
-        </w:rPr>
-        <w:t xml:space="preserve">The command copies the data to the data </w:t>
-      </w:r>
-      <w:proofErr w:type="spellStart"/>
-      <w:r>
-        <w:rPr>
-          <w:rFonts w:ascii="Arial" w:hAnsi="Arial" w:cs="Arial"/>
-          <w:lang w:val="en-US"/>
-        </w:rPr>
-        <w:t>dir</w:t>
-      </w:r>
-      <w:proofErr w:type="spellEnd"/>
-      <w:r>
-        <w:rPr>
-          <w:rFonts w:ascii="Arial" w:hAnsi="Arial" w:cs="Arial"/>
-          <w:lang w:val="en-US"/>
-        </w:rPr>
-        <w:t xml:space="preserve"> of the model and then runs the decode.sh-script within the model-directory </w:t>
-      </w:r>
-    </w:p>
-    <w:p>
-      <w:pPr>
-        <w:spacing w:line="360" w:lineRule="auto"/>
-        <w:rPr>
-          <w:rFonts w:ascii="Arial" w:hAnsi="Arial" w:cs="Arial"/>
-          <w:lang w:val="en-US"/>
-        </w:rPr>
-      </w:pPr>
-      <w:r>
-        <w:rPr>
-          <w:rFonts w:ascii="Arial" w:hAnsi="Arial" w:cs="Arial"/>
-          <w:lang w:val="en-US"/>
-        </w:rPr>
-        <w:t>Some trained models are already available in the /data/models-directory</w:t>
-      </w:r>
-    </w:p>
-    <w:p>
-      <w:pPr>
-        <w:spacing w:line="360" w:lineRule="auto"/>
-        <w:rPr>
-          <w:rFonts w:ascii="Arial" w:hAnsi="Arial" w:cs="Arial"/>
-          <w:lang w:val="en-US"/>
-        </w:rPr>
-      </w:pPr>
-      <w:r>
-        <w:rPr>
-          <w:rFonts w:ascii="Arial" w:hAnsi="Arial" w:cs="Arial"/>
-          <w:lang w:val="en-US"/>
-        </w:rPr>
-        <w:t xml:space="preserve">These are: </w:t>
-      </w:r>
     </w:p>
     <w:p>
       <w:pPr>
@@ -7444,15 +7069,59 @@
           <w:lang w:val="en-US"/>
         </w:rPr>
       </w:pPr>
-      <w:proofErr w:type="spellStart"/>
-      <w:r>
-        <w:rPr>
-          <w:rFonts w:ascii="Arial" w:hAnsi="Arial" w:cs="Arial"/>
-          <w:lang w:val="en-US"/>
-        </w:rPr>
-        <w:t>tuda_samson</w:t>
-      </w:r>
-      <w:proofErr w:type="spellEnd"/>
+      <w:r>
+        <w:rPr>
+          <w:rFonts w:ascii="Arial" w:hAnsi="Arial" w:cs="Arial"/>
+          <w:lang w:val="en-US"/>
+        </w:rPr>
+        <w:t xml:space="preserve">The command </w:t>
+      </w:r>
+      <w:r>
+        <w:rPr>
+          <w:rFonts w:ascii="Arial" w:hAnsi="Arial" w:cs="Arial"/>
+          <w:lang w:val="en-US"/>
+        </w:rPr>
+        <w:t>creates a new temporary directory with the name “/decoding_${</w:t>
+      </w:r>
+      <w:proofErr w:type="spellStart"/>
+      <w:r>
+        <w:rPr>
+          <w:rFonts w:ascii="Arial" w:hAnsi="Arial" w:cs="Arial"/>
+          <w:lang w:val="en-US"/>
+        </w:rPr>
+        <w:t>last_suffix_of_test_dir_path</w:t>
+      </w:r>
+      <w:proofErr w:type="spellEnd"/>
+      <w:r>
+        <w:rPr>
+          <w:rFonts w:ascii="Arial" w:hAnsi="Arial" w:cs="Arial"/>
+          <w:lang w:val="en-US"/>
+        </w:rPr>
+        <w:t>}”</w:t>
+      </w:r>
+      <w:r>
+        <w:rPr>
+          <w:rFonts w:ascii="Arial" w:hAnsi="Arial" w:cs="Arial"/>
+          <w:lang w:val="en-US"/>
+        </w:rPr>
+        <w:t xml:space="preserve"> = $</w:t>
+      </w:r>
+      <w:proofErr w:type="spellStart"/>
+      <w:r>
+        <w:rPr>
+          <w:rFonts w:ascii="Arial" w:hAnsi="Arial" w:cs="Arial"/>
+          <w:lang w:val="en-US"/>
+        </w:rPr>
+        <w:t>decodedir</w:t>
+      </w:r>
+      <w:proofErr w:type="spellEnd"/>
+      <w:r>
+        <w:rPr>
+          <w:rFonts w:ascii="Arial" w:hAnsi="Arial" w:cs="Arial"/>
+          <w:lang w:val="en-US"/>
+        </w:rPr>
+        <w:t xml:space="preserve"> </w:t>
+      </w:r>
     </w:p>
     <w:p>
       <w:pPr>
@@ -7467,22 +7136,45 @@
           <w:lang w:val="en-US"/>
         </w:rPr>
       </w:pPr>
-      <w:proofErr w:type="spellStart"/>
-      <w:r>
-        <w:rPr>
-          <w:rFonts w:ascii="Arial" w:hAnsi="Arial" w:cs="Arial"/>
-          <w:lang w:val="en-US"/>
-        </w:rPr>
-        <w:t>tud</w:t>
-      </w:r>
-      <w:r>
-        <w:rPr>
-          <w:rFonts w:ascii="Arial" w:hAnsi="Arial" w:cs="Arial"/>
-          <w:lang w:val="en-US"/>
-        </w:rPr>
-        <w:t>a-kinect</w:t>
-      </w:r>
-      <w:proofErr w:type="spellEnd"/>
+      <w:r>
+        <w:rPr>
+          <w:rFonts w:ascii="Arial" w:hAnsi="Arial" w:cs="Arial"/>
+          <w:lang w:val="en-US"/>
+        </w:rPr>
+        <w:t xml:space="preserve">it then links the </w:t>
+      </w:r>
+      <w:proofErr w:type="spellStart"/>
+      <w:r>
+        <w:rPr>
+          <w:rFonts w:ascii="Arial" w:hAnsi="Arial" w:cs="Arial"/>
+          <w:lang w:val="en-US"/>
+        </w:rPr>
+        <w:t>exp</w:t>
+      </w:r>
+      <w:proofErr w:type="spellEnd"/>
+      <w:r>
+        <w:rPr>
+          <w:rFonts w:ascii="Arial" w:hAnsi="Arial" w:cs="Arial"/>
+          <w:lang w:val="en-US"/>
+        </w:rPr>
+        <w:t xml:space="preserve">- and </w:t>
+      </w:r>
+      <w:proofErr w:type="spellStart"/>
+      <w:r>
+        <w:rPr>
+          <w:rFonts w:ascii="Arial" w:hAnsi="Arial" w:cs="Arial"/>
+          <w:lang w:val="en-US"/>
+        </w:rPr>
+        <w:t>mfcc</w:t>
+      </w:r>
+      <w:proofErr w:type="spellEnd"/>
+      <w:r>
+        <w:rPr>
+          <w:rFonts w:ascii="Arial" w:hAnsi="Arial" w:cs="Arial"/>
+          <w:lang w:val="en-US"/>
+        </w:rPr>
+        <w:t xml:space="preserve">-directory of the model as a subdir of the decoding-directory </w:t>
+      </w:r>
     </w:p>
     <w:p>
       <w:pPr>
@@ -7497,15 +7189,29 @@
           <w:lang w:val="en-US"/>
         </w:rPr>
       </w:pPr>
-      <w:proofErr w:type="spellStart"/>
-      <w:r>
-        <w:rPr>
-          <w:rFonts w:ascii="Arial" w:hAnsi="Arial" w:cs="Arial"/>
-          <w:lang w:val="en-US"/>
-        </w:rPr>
-        <w:t>tuda-yamaha</w:t>
-      </w:r>
-      <w:proofErr w:type="spellEnd"/>
+      <w:r>
+        <w:rPr>
+          <w:rFonts w:ascii="Arial" w:hAnsi="Arial" w:cs="Arial"/>
+          <w:lang w:val="en-US"/>
+        </w:rPr>
+        <w:t>it then runs the ./decode.sh-script within the directory of the model with the $</w:t>
+      </w:r>
+      <w:proofErr w:type="spellStart"/>
+      <w:r>
+        <w:rPr>
+          <w:rFonts w:ascii="Arial" w:hAnsi="Arial" w:cs="Arial"/>
+          <w:lang w:val="en-US"/>
+        </w:rPr>
+        <w:t>decodedir</w:t>
+      </w:r>
+      <w:proofErr w:type="spellEnd"/>
+      <w:r>
+        <w:rPr>
+          <w:rFonts w:ascii="Arial" w:hAnsi="Arial" w:cs="Arial"/>
+          <w:lang w:val="en-US"/>
+        </w:rPr>
+        <w:t xml:space="preserve"> as parameter</w:t>
+      </w:r>
     </w:p>
     <w:p>
       <w:pPr>
@@ -7520,12 +7226,313 @@
           <w:lang w:val="en-US"/>
         </w:rPr>
       </w:pPr>
-      <w:proofErr w:type="spellStart"/>
-      <w:r>
-        <w:rPr>
-          <w:rFonts w:ascii="Arial" w:hAnsi="Arial" w:cs="Arial"/>
-          <w:lang w:val="en-US"/>
-        </w:rPr>
+      <w:r>
+        <w:rPr>
+          <w:rFonts w:ascii="Arial" w:hAnsi="Arial" w:cs="Arial"/>
+          <w:lang w:val="en-US"/>
+        </w:rPr>
+        <w:t xml:space="preserve">decoding can take a while (10-15 minutes for 924 3 second-long utterances) because </w:t>
+      </w:r>
+      <w:proofErr w:type="spellStart"/>
+      <w:r>
+        <w:rPr>
+          <w:rFonts w:ascii="Arial" w:hAnsi="Arial" w:cs="Arial"/>
+          <w:lang w:val="en-US"/>
+        </w:rPr>
+        <w:t>mfcc</w:t>
+      </w:r>
+      <w:proofErr w:type="spellEnd"/>
+      <w:r>
+        <w:rPr>
+          <w:rFonts w:ascii="Arial" w:hAnsi="Arial" w:cs="Arial"/>
+          <w:lang w:val="en-US"/>
+        </w:rPr>
+        <w:t>-feature-vectors need to be created</w:t>
+      </w:r>
+    </w:p>
+    <w:p>
+      <w:pPr>
+        <w:pStyle w:val="Listenabsatz"/>
+        <w:numPr>
+          <w:ilvl w:val="0"/>
+          <w:numId w:val="1"/>
+        </w:numPr>
+        <w:spacing w:line="360" w:lineRule="auto"/>
+        <w:rPr>
+          <w:rFonts w:ascii="Arial" w:hAnsi="Arial" w:cs="Arial"/>
+          <w:lang w:val="en-US"/>
+        </w:rPr>
+      </w:pPr>
+      <w:r>
+        <w:rPr>
+          <w:rFonts w:ascii="Arial" w:hAnsi="Arial" w:cs="Arial"/>
+          <w:lang w:val="en-US"/>
+        </w:rPr>
+        <w:t xml:space="preserve">a </w:t>
+      </w:r>
+      <w:r>
+        <w:rPr>
+          <w:rFonts w:ascii="Arial" w:hAnsi="Arial" w:cs="Arial"/>
+          <w:lang w:val="en-US"/>
+        </w:rPr>
+        <w:t xml:space="preserve">human readable </w:t>
+      </w:r>
+      <w:r>
+        <w:rPr>
+          <w:rFonts w:ascii="Arial" w:hAnsi="Arial" w:cs="Arial"/>
+          <w:lang w:val="en-US"/>
+        </w:rPr>
+        <w:t>result</w:t>
+      </w:r>
+      <w:r>
+        <w:rPr>
+          <w:rFonts w:ascii="Arial" w:hAnsi="Arial" w:cs="Arial"/>
+          <w:lang w:val="en-US"/>
+        </w:rPr>
+        <w:t xml:space="preserve"> </w:t>
+      </w:r>
+      <w:r>
+        <w:rPr>
+          <w:rFonts w:ascii="Arial" w:hAnsi="Arial" w:cs="Arial"/>
+          <w:lang w:val="en-US"/>
+        </w:rPr>
+        <w:t>of the best path ( = best automatic transcript)</w:t>
+      </w:r>
+      <w:r>
+        <w:rPr>
+          <w:rFonts w:ascii="Arial" w:hAnsi="Arial" w:cs="Arial"/>
+          <w:lang w:val="en-US"/>
+        </w:rPr>
+        <w:t xml:space="preserve"> is located at </w:t>
+      </w:r>
+      <w:r>
+        <w:rPr>
+          <w:rFonts w:ascii="Arial" w:hAnsi="Arial" w:cs="Arial"/>
+          <w:lang w:val="en-US"/>
+        </w:rPr>
+        <w:t>$decodedir/exp/sgmm_5a/${decodedir}/rescored/scoring/log/best_path.13.log</w:t>
+      </w:r>
+    </w:p>
+    <w:p>
+      <w:pPr>
+        <w:pStyle w:val="Listenabsatz"/>
+        <w:numPr>
+          <w:ilvl w:val="0"/>
+          <w:numId w:val="1"/>
+        </w:numPr>
+        <w:spacing w:line="360" w:lineRule="auto"/>
+        <w:rPr>
+          <w:rFonts w:ascii="Arial" w:hAnsi="Arial" w:cs="Arial"/>
+          <w:lang w:val="en-US"/>
+        </w:rPr>
+      </w:pPr>
+      <w:r>
+        <w:rPr>
+          <w:rFonts w:ascii="Arial" w:hAnsi="Arial" w:cs="Arial"/>
+          <w:lang w:val="en-US"/>
+        </w:rPr>
+        <w:t>after the decoding is finished the script will search for the best Word-Error-Rate and output it to the user as well</w:t>
+      </w:r>
+    </w:p>
+    <w:p>
+      <w:pPr>
+        <w:pStyle w:val="Listenabsatz"/>
+        <w:numPr>
+          <w:ilvl w:val="0"/>
+          <w:numId w:val="1"/>
+        </w:numPr>
+        <w:spacing w:line="360" w:lineRule="auto"/>
+        <w:rPr>
+          <w:rFonts w:ascii="Arial" w:hAnsi="Arial" w:cs="Arial"/>
+          <w:lang w:val="en-US"/>
+        </w:rPr>
+      </w:pPr>
+      <w:r>
+        <w:rPr>
+          <w:rFonts w:ascii="Arial" w:hAnsi="Arial" w:cs="Arial"/>
+          <w:lang w:val="en-US"/>
+        </w:rPr>
+        <w:t>model and test-data are separated as good as possible, but unfortunately the models-</w:t>
+      </w:r>
+      <w:proofErr w:type="spellStart"/>
+      <w:r>
+        <w:rPr>
+          <w:rFonts w:ascii="Arial" w:hAnsi="Arial" w:cs="Arial"/>
+          <w:lang w:val="en-US"/>
+        </w:rPr>
+        <w:t>dir</w:t>
+      </w:r>
+      <w:proofErr w:type="spellEnd"/>
+      <w:r>
+        <w:rPr>
+          <w:rFonts w:ascii="Arial" w:hAnsi="Arial" w:cs="Arial"/>
+          <w:lang w:val="en-US"/>
+        </w:rPr>
+        <w:t xml:space="preserve"> cannot be read-only since files are </w:t>
+      </w:r>
+      <w:bookmarkStart w:id="1" w:name="_GoBack"/>
+      <w:bookmarkEnd w:id="1"/>
+      <w:r>
+        <w:rPr>
+          <w:rFonts w:ascii="Arial" w:hAnsi="Arial" w:cs="Arial"/>
+          <w:lang w:val="en-US"/>
+        </w:rPr>
+        <w:t xml:space="preserve">automatically created within the </w:t>
+      </w:r>
+      <w:proofErr w:type="spellStart"/>
+      <w:r>
+        <w:rPr>
+          <w:rFonts w:ascii="Arial" w:hAnsi="Arial" w:cs="Arial"/>
+          <w:lang w:val="en-US"/>
+        </w:rPr>
+        <w:t>exp</w:t>
+      </w:r>
+      <w:proofErr w:type="spellEnd"/>
+      <w:r>
+        <w:rPr>
+          <w:rFonts w:ascii="Arial" w:hAnsi="Arial" w:cs="Arial"/>
+          <w:lang w:val="en-US"/>
+        </w:rPr>
+        <w:t xml:space="preserve">-and </w:t>
+      </w:r>
+      <w:proofErr w:type="spellStart"/>
+      <w:r>
+        <w:rPr>
+          <w:rFonts w:ascii="Arial" w:hAnsi="Arial" w:cs="Arial"/>
+          <w:lang w:val="en-US"/>
+        </w:rPr>
+        <w:t>mfcc</w:t>
+      </w:r>
+      <w:proofErr w:type="spellEnd"/>
+      <w:r>
+        <w:rPr>
+          <w:rFonts w:ascii="Arial" w:hAnsi="Arial" w:cs="Arial"/>
+          <w:lang w:val="en-US"/>
+        </w:rPr>
+        <w:t>-directories when running the decoding</w:t>
+      </w:r>
+    </w:p>
+    <w:p>
+      <w:pPr>
+        <w:spacing w:line="360" w:lineRule="auto"/>
+        <w:rPr>
+          <w:rFonts w:ascii="Arial" w:hAnsi="Arial" w:cs="Arial"/>
+          <w:lang w:val="en-US"/>
+        </w:rPr>
+      </w:pPr>
+      <w:r>
+        <w:rPr>
+          <w:rFonts w:ascii="Arial" w:hAnsi="Arial" w:cs="Arial"/>
+          <w:lang w:val="en-US"/>
+        </w:rPr>
+        <w:t>Some trained models are already available in the /data/models-directory</w:t>
+      </w:r>
+    </w:p>
+    <w:p>
+      <w:pPr>
+        <w:spacing w:line="360" w:lineRule="auto"/>
+        <w:rPr>
+          <w:rFonts w:ascii="Arial" w:hAnsi="Arial" w:cs="Arial"/>
+          <w:lang w:val="en-US"/>
+        </w:rPr>
+      </w:pPr>
+      <w:r>
+        <w:rPr>
+          <w:rFonts w:ascii="Arial" w:hAnsi="Arial" w:cs="Arial"/>
+          <w:lang w:val="en-US"/>
+        </w:rPr>
+        <w:t xml:space="preserve">These are: </w:t>
+      </w:r>
+    </w:p>
+    <w:p>
+      <w:pPr>
+        <w:pStyle w:val="Listenabsatz"/>
+        <w:numPr>
+          <w:ilvl w:val="0"/>
+          <w:numId w:val="1"/>
+        </w:numPr>
+        <w:spacing w:line="360" w:lineRule="auto"/>
+        <w:rPr>
+          <w:rFonts w:ascii="Arial" w:hAnsi="Arial" w:cs="Arial"/>
+          <w:lang w:val="en-US"/>
+        </w:rPr>
+      </w:pPr>
+      <w:proofErr w:type="spellStart"/>
+      <w:r>
+        <w:rPr>
+          <w:rFonts w:ascii="Arial" w:hAnsi="Arial" w:cs="Arial"/>
+          <w:lang w:val="en-US"/>
+        </w:rPr>
+        <w:t>tuda_samson</w:t>
+      </w:r>
+      <w:proofErr w:type="spellEnd"/>
+    </w:p>
+    <w:p>
+      <w:pPr>
+        <w:pStyle w:val="Listenabsatz"/>
+        <w:numPr>
+          <w:ilvl w:val="0"/>
+          <w:numId w:val="1"/>
+        </w:numPr>
+        <w:spacing w:line="360" w:lineRule="auto"/>
+        <w:rPr>
+          <w:rFonts w:ascii="Arial" w:hAnsi="Arial" w:cs="Arial"/>
+          <w:lang w:val="en-US"/>
+        </w:rPr>
+      </w:pPr>
+      <w:proofErr w:type="spellStart"/>
+      <w:r>
+        <w:rPr>
+          <w:rFonts w:ascii="Arial" w:hAnsi="Arial" w:cs="Arial"/>
+          <w:lang w:val="en-US"/>
+        </w:rPr>
+        <w:t>tuda-kinect</w:t>
+      </w:r>
+      <w:proofErr w:type="spellEnd"/>
+    </w:p>
+    <w:p>
+      <w:pPr>
+        <w:pStyle w:val="Listenabsatz"/>
+        <w:numPr>
+          <w:ilvl w:val="0"/>
+          <w:numId w:val="1"/>
+        </w:numPr>
+        <w:spacing w:line="360" w:lineRule="auto"/>
+        <w:rPr>
+          <w:rFonts w:ascii="Arial" w:hAnsi="Arial" w:cs="Arial"/>
+          <w:lang w:val="en-US"/>
+        </w:rPr>
+      </w:pPr>
+      <w:proofErr w:type="spellStart"/>
+      <w:r>
+        <w:rPr>
+          <w:rFonts w:ascii="Arial" w:hAnsi="Arial" w:cs="Arial"/>
+          <w:lang w:val="en-US"/>
+        </w:rPr>
+        <w:t>tuda-yamaha</w:t>
+      </w:r>
+      <w:proofErr w:type="spellEnd"/>
+    </w:p>
+    <w:p>
+      <w:pPr>
+        <w:pStyle w:val="Listenabsatz"/>
+        <w:numPr>
+          <w:ilvl w:val="0"/>
+          <w:numId w:val="1"/>
+        </w:numPr>
+        <w:spacing w:line="360" w:lineRule="auto"/>
+        <w:rPr>
+          <w:rFonts w:ascii="Arial" w:hAnsi="Arial" w:cs="Arial"/>
+          <w:lang w:val="en-US"/>
+        </w:rPr>
+      </w:pPr>
+      <w:proofErr w:type="spellStart"/>
+      <w:r>
+        <w:rPr>
+          <w:rFonts w:ascii="Arial" w:hAnsi="Arial" w:cs="Arial"/>
+          <w:lang w:val="en-US"/>
+        </w:rPr>
+        <w:lastRenderedPageBreak/>
         <w:t>tuda</w:t>
       </w:r>
       <w:proofErr w:type="spellEnd"/>
@@ -7683,15 +7690,7 @@
           <w:szCs w:val="28"/>
           <w:lang w:val="en-US"/>
         </w:rPr>
-        <w:t xml:space="preserve">My </w:t>
-      </w:r>
-      <w:r>
-        <w:rPr>
-          <w:rFonts w:ascii="Arial" w:hAnsi="Arial" w:cs="Arial"/>
-          <w:szCs w:val="28"/>
-          <w:lang w:val="en-US"/>
-        </w:rPr>
-        <w:t xml:space="preserve">Baseline-model (also used in the train.sh-script) for training also builds on this repo and is located at </w:t>
+        <w:t xml:space="preserve">My Baseline-model (also used in the train.sh-script) for training also builds on this repo and is located at </w:t>
       </w:r>
       <w:hyperlink r:id="rId13">
         <w:r>
@@ -7718,51 +7717,32 @@
           <w:szCs w:val="28"/>
           <w:lang w:val="en-US"/>
         </w:rPr>
-        <w:t>With the TUDA-</w:t>
-      </w:r>
-      <w:proofErr w:type="spellStart"/>
-      <w:r>
-        <w:rPr>
-          <w:rFonts w:ascii="Arial" w:hAnsi="Arial" w:cs="Arial"/>
-          <w:szCs w:val="28"/>
-          <w:lang w:val="en-US"/>
-        </w:rPr>
-        <w:t>daat</w:t>
-      </w:r>
-      <w:proofErr w:type="spellEnd"/>
-      <w:r>
-        <w:rPr>
-          <w:rFonts w:ascii="Arial" w:hAnsi="Arial" w:cs="Arial"/>
-          <w:szCs w:val="28"/>
-          <w:lang w:val="en-US"/>
-        </w:rPr>
-        <w:t xml:space="preserve"> multiple mod</w:t>
-      </w:r>
-      <w:r>
-        <w:rPr>
-          <w:rFonts w:ascii="Arial" w:hAnsi="Arial" w:cs="Arial"/>
-          <w:szCs w:val="28"/>
-          <w:lang w:val="en-US"/>
-        </w:rPr>
-        <w:t>els can be built because data from multiple microphones are available</w:t>
-      </w:r>
-    </w:p>
-    <w:p>
-      <w:pPr>
-        <w:spacing w:line="360" w:lineRule="auto"/>
-        <w:rPr>
-          <w:rFonts w:ascii="Arial" w:hAnsi="Arial" w:cs="Arial"/>
-          <w:szCs w:val="28"/>
-          <w:lang w:val="en-US"/>
-        </w:rPr>
-      </w:pPr>
-      <w:r>
-        <w:rPr>
-          <w:rFonts w:ascii="Arial" w:hAnsi="Arial" w:cs="Arial"/>
-          <w:szCs w:val="28"/>
-          <w:lang w:val="en-US"/>
-        </w:rPr>
-        <w:lastRenderedPageBreak/>
+        <w:t>With the TUDA-data</w:t>
+      </w:r>
+      <w:r>
+        <w:rPr>
+          <w:rFonts w:ascii="Arial" w:hAnsi="Arial" w:cs="Arial"/>
+          <w:szCs w:val="28"/>
+          <w:lang w:val="en-US"/>
+        </w:rPr>
+        <w:t xml:space="preserve"> multiple models can be built because data from multiple microphones are available</w:t>
+      </w:r>
+    </w:p>
+    <w:p>
+      <w:pPr>
+        <w:spacing w:line="360" w:lineRule="auto"/>
+        <w:rPr>
+          <w:rFonts w:ascii="Arial" w:hAnsi="Arial" w:cs="Arial"/>
+          <w:szCs w:val="28"/>
+          <w:lang w:val="en-US"/>
+        </w:rPr>
+      </w:pPr>
+      <w:r>
+        <w:rPr>
+          <w:rFonts w:ascii="Arial" w:hAnsi="Arial" w:cs="Arial"/>
+          <w:szCs w:val="28"/>
+          <w:lang w:val="en-US"/>
+        </w:rPr>
         <w:t>Good results (WER ~20 %) when tested on the same kind of data (from the same microphone)</w:t>
       </w:r>
     </w:p>
@@ -7779,15 +7759,7 @@
           <w:szCs w:val="28"/>
           <w:lang w:val="en-US"/>
         </w:rPr>
-        <w:t xml:space="preserve">Means: when using e.g. the Kinect-data for training you will only have good decoding-results for </w:t>
-      </w:r>
-      <w:r>
-        <w:rPr>
-          <w:rFonts w:ascii="Arial" w:hAnsi="Arial" w:cs="Arial"/>
-          <w:szCs w:val="28"/>
-          <w:lang w:val="en-US"/>
-        </w:rPr>
-        <w:t xml:space="preserve">Kinect-test-data (source: Benjamin </w:t>
+        <w:t xml:space="preserve">Means: when using e.g. the Kinect-data for training you will only have good decoding-results for Kinect-test-data (source: Benjamin </w:t>
       </w:r>
       <w:proofErr w:type="spellStart"/>
       <w:r>
@@ -7865,15 +7837,7 @@
           <w:szCs w:val="28"/>
           <w:lang w:val="en-US"/>
         </w:rPr>
-        <w:t>Results for TIB-AV-test-d</w:t>
-      </w:r>
-      <w:r>
-        <w:rPr>
-          <w:rFonts w:ascii="Arial" w:hAnsi="Arial" w:cs="Arial"/>
-          <w:szCs w:val="28"/>
-          <w:lang w:val="en-US"/>
-        </w:rPr>
-        <w:t>ataset of 4 Videos (~78 mins of audio)</w:t>
+        <w:t>Results for TIB-AV-test-dataset of 4 Videos (~78 mins of audio)</w:t>
       </w:r>
     </w:p>
     <w:p>
@@ -7994,15 +7958,7 @@
           <w:szCs w:val="28"/>
           <w:lang w:val="en-US"/>
         </w:rPr>
-        <w:t>No model actually gave us very satisfying results, from the yet trained models the Samson-model was the be</w:t>
-      </w:r>
-      <w:r>
-        <w:rPr>
-          <w:rFonts w:ascii="Arial" w:hAnsi="Arial" w:cs="Arial"/>
-          <w:szCs w:val="28"/>
-          <w:lang w:val="en-US"/>
-        </w:rPr>
-        <w:t>st</w:t>
+        <w:t>No model actually gave us very satisfying results, from the yet trained models the Samson-model was the best</w:t>
       </w:r>
     </w:p>
     <w:p>
@@ -8029,6 +7985,7 @@
           <w:szCs w:val="32"/>
           <w:lang w:val="en-US"/>
         </w:rPr>
+        <w:lastRenderedPageBreak/>
         <w:t>Future work</w:t>
       </w:r>
     </w:p>
@@ -8075,14 +8032,7 @@
           <w:rFonts w:ascii="Arial" w:hAnsi="Arial" w:cs="Arial"/>
           <w:lang w:val="en-US"/>
         </w:rPr>
-        <w:t>Therefore it is important that all wav-files for training are in the same format: avoid utterance-postfix</w:t>
-      </w:r>
-      <w:r>
-        <w:rPr>
-          <w:rFonts w:ascii="Arial" w:hAnsi="Arial" w:cs="Arial"/>
-          <w:lang w:val="en-US"/>
-        </w:rPr>
-        <w:t>es for the TUDA-data</w:t>
+        <w:t>Therefore it is important that all wav-files for training are in the same format: avoid utterance-postfixes for the TUDA-data</w:t>
       </w:r>
     </w:p>
     <w:p>
@@ -8137,14 +8087,7 @@
           <w:rFonts w:ascii="Arial" w:hAnsi="Arial" w:cs="Arial"/>
           <w:lang w:val="en-US"/>
         </w:rPr>
-        <w:t>Furthermore I guess that the dictionary limits the accuracy of the models because many words from the TIB-AV-portal are not included in the phonetic dictionary and Mary probably does not get the phoneme entries for every OOV-word right. → Maybe we can find</w:t>
-      </w:r>
-      <w:r>
-        <w:rPr>
-          <w:rFonts w:ascii="Arial" w:hAnsi="Arial" w:cs="Arial"/>
-          <w:lang w:val="en-US"/>
-        </w:rPr>
-        <w:t xml:space="preserve"> a better phoneme dictionary?</w:t>
+        <w:t>Furthermore I guess that the dictionary limits the accuracy of the models because many words from the TIB-AV-portal are not included in the phonetic dictionary and Mary probably does not get the phoneme entries for every OOV-word right. → Maybe we can find a better phoneme dictionary?</w:t>
       </w:r>
     </w:p>
     <w:p>
@@ -8185,14 +8128,7 @@
           <w:rFonts w:ascii="Arial" w:hAnsi="Arial" w:cs="Arial"/>
           <w:lang w:val="en-US"/>
         </w:rPr>
-        <w:t>For both the language model and the dictionary yo</w:t>
-      </w:r>
-      <w:r>
-        <w:rPr>
-          <w:rFonts w:ascii="Arial" w:hAnsi="Arial" w:cs="Arial"/>
-          <w:lang w:val="en-US"/>
-        </w:rPr>
-        <w:t xml:space="preserve">u should adapt the run.sh-script in the </w:t>
+        <w:t xml:space="preserve">For both the language model and the dictionary you should adapt the run.sh-script in the </w:t>
       </w:r>
       <w:hyperlink r:id="rId14">
         <w:r>

</xml_diff>